<commit_message>
logic and implementation added to game design document
</commit_message>
<xml_diff>
--- a/Game Design Document.docx
+++ b/Game Design Document.docx
@@ -3061,15 +3061,7 @@
       </w:r>
       <w:proofErr w:type="spellEnd"/>
       <w:r>
-        <w:t xml:space="preserve"> in dem man einem hungrigen Troll seine bestellte Pizza bringen </w:t>
-      </w:r>
-      <w:proofErr w:type="gramStart"/>
-      <w:r>
-        <w:t>muss</w:t>
-      </w:r>
-      <w:proofErr w:type="gramEnd"/>
-      <w:r>
-        <w:t xml:space="preserve"> indem man sich durch u.a. den verzauberten Wald auf den Weg zu ihm macht.</w:t>
+        <w:t xml:space="preserve"> in dem man einem hungrigen Troll seine bestellte Pizza bringen muss indem man sich durch u.a. den verzauberten Wald auf den Weg zu ihm macht.</w:t>
       </w:r>
     </w:p>
     <w:p>
@@ -3380,7 +3372,23 @@
         <w:ind w:left="1416"/>
       </w:pPr>
       <w:r>
-        <w:t xml:space="preserve">Lautstärke für Musik und SFX einzeln anpassen kann. Zudem erreicht man über das Fragezeichen ein „How to </w:t>
+        <w:t>Lautstärke für Musik und SFX einzeln anpassen kann. Zudem erreicht man über das Fragezeichen ein „</w:t>
+      </w:r>
+      <w:proofErr w:type="spellStart"/>
+      <w:r>
+        <w:t>How</w:t>
+      </w:r>
+      <w:proofErr w:type="spellEnd"/>
+      <w:r>
+        <w:t xml:space="preserve"> </w:t>
+      </w:r>
+      <w:proofErr w:type="spellStart"/>
+      <w:r>
+        <w:t>to</w:t>
+      </w:r>
+      <w:proofErr w:type="spellEnd"/>
+      <w:r>
+        <w:t xml:space="preserve"> </w:t>
       </w:r>
       <w:proofErr w:type="spellStart"/>
       <w:r>
@@ -3462,7 +3470,23 @@
       </w:r>
       <w:proofErr w:type="spellEnd"/>
       <w:r>
-        <w:t xml:space="preserve">. Es gibt Regler für Musik und SFX Sounds und Zugriff zu dem „How to </w:t>
+        <w:t>. Es gibt Regler für Musik und SFX Sounds und Zugriff zu dem „</w:t>
+      </w:r>
+      <w:proofErr w:type="spellStart"/>
+      <w:r>
+        <w:t>How</w:t>
+      </w:r>
+      <w:proofErr w:type="spellEnd"/>
+      <w:r>
+        <w:t xml:space="preserve"> </w:t>
+      </w:r>
+      <w:proofErr w:type="spellStart"/>
+      <w:r>
+        <w:t>to</w:t>
+      </w:r>
+      <w:proofErr w:type="spellEnd"/>
+      <w:r>
+        <w:t xml:space="preserve"> </w:t>
       </w:r>
       <w:proofErr w:type="spellStart"/>
       <w:r>
@@ -3578,11 +3602,29 @@
       <w:r>
         <w:tab/>
       </w:r>
-      <w:proofErr w:type="spellStart"/>
-      <w:r>
-        <w:t>Dddddddd</w:t>
-      </w:r>
-      <w:proofErr w:type="spellEnd"/>
+      <w:r>
+        <w:t xml:space="preserve">Die Kamera verfolgt den Spieler durchgehend außer an den Rändern der Levels. </w:t>
+      </w:r>
+    </w:p>
+    <w:p>
+      <w:pPr>
+        <w:spacing w:after="0"/>
+        <w:ind w:left="708"/>
+      </w:pPr>
+      <w:r>
+        <w:tab/>
+        <w:t xml:space="preserve">Dort bleibt die Kamera stehen und verfolgt den Spieler erst wieder, falls dieser sich </w:t>
+      </w:r>
+    </w:p>
+    <w:p>
+      <w:pPr>
+        <w:spacing w:after="0"/>
+        <w:ind w:left="708"/>
+      </w:pPr>
+      <w:r>
+        <w:tab/>
+        <w:t xml:space="preserve">wieder in das Level bewegt. </w:t>
+      </w:r>
     </w:p>
     <w:p>
       <w:pPr>
@@ -3607,6 +3649,7 @@
           <w:sz w:val="22"/>
           <w:szCs w:val="22"/>
         </w:rPr>
+        <w:lastRenderedPageBreak/>
         <w:t>2.</w:t>
       </w:r>
       <w:r>
@@ -3635,16 +3678,27 @@
     </w:p>
     <w:p>
       <w:pPr>
-        <w:ind w:left="708"/>
-      </w:pPr>
+        <w:ind w:left="1413"/>
+      </w:pPr>
+      <w:r>
+        <w:t xml:space="preserve">Ein simpler 2D Charakterkontroller mit Kräften an der </w:t>
+      </w:r>
+      <w:proofErr w:type="spellStart"/>
+      <w:r>
+        <w:t>Rigidbody</w:t>
+      </w:r>
+      <w:proofErr w:type="spellEnd"/>
+      <w:r>
+        <w:t xml:space="preserve"> als</w:t>
+      </w:r>
       <w:r>
         <w:tab/>
-      </w:r>
-      <w:proofErr w:type="spellStart"/>
-      <w:r>
-        <w:t>dddddddd</w:t>
-      </w:r>
-      <w:proofErr w:type="spellEnd"/>
+        <w:t>Bewegungsmethode. „A“ bewegt den Spieler nach links, „D“ nach rechts und</w:t>
+      </w:r>
+      <w:r>
+        <w:br/>
+        <w:t>„Leertaste“ lässt den Charakter springen.</w:t>
+      </w:r>
     </w:p>
     <w:p>
       <w:pPr>
@@ -3665,7 +3719,6 @@
           <w:sz w:val="22"/>
           <w:szCs w:val="22"/>
         </w:rPr>
-        <w:lastRenderedPageBreak/>
         <w:t>2.</w:t>
       </w:r>
       <w:r>
@@ -3695,18 +3748,30 @@
     <w:p>
       <w:pPr>
         <w:spacing w:after="0"/>
-      </w:pPr>
+        <w:ind w:left="1410"/>
+      </w:pPr>
+      <w:r>
+        <w:t>Die Plattform, die nach links und rechts bewegt fliegt mit einer vorgegeben</w:t>
+      </w:r>
+      <w:r>
+        <w:br/>
+        <w:t xml:space="preserve">Geschwindigkeit nach links oder rechts bis zu einem gewissen Punkt an die sie </w:t>
+      </w:r>
+      <w:r>
+        <w:br/>
+      </w:r>
       <w:r>
         <w:tab/>
-      </w:r>
-      <w:r>
-        <w:tab/>
+        <w:t xml:space="preserve">umdreht und zurückfliegt. Ähnlich funktioniert die Plattform, die sich nach oben und unten bewegt mit dem Unterschied, dass sie an der y-Achse sich bewegt. Die verschwindende Plattform ist an ein </w:t>
       </w:r>
       <w:proofErr w:type="spellStart"/>
       <w:r>
-        <w:t>dddd</w:t>
+        <w:t>Gameobject</w:t>
       </w:r>
       <w:proofErr w:type="spellEnd"/>
+      <w:r>
+        <w:t xml:space="preserve"> gebunden, dass alle Kinder-Objekte nach einer gewissen Zeitspanne deaktiviert und reaktiviert.</w:t>
+      </w:r>
     </w:p>
     <w:p>
       <w:pPr>
@@ -3762,17 +3827,32 @@
       <w:bookmarkEnd w:id="16"/>
     </w:p>
     <w:p>
-      <w:r>
-        <w:tab/>
-      </w:r>
-      <w:r>
-        <w:tab/>
+      <w:pPr>
+        <w:ind w:left="1410"/>
+      </w:pPr>
+      <w:r>
+        <w:t xml:space="preserve">Die Hintergründe der Levels bewegen sich mithilfe von </w:t>
       </w:r>
       <w:proofErr w:type="spellStart"/>
       <w:r>
-        <w:t>dddddddd</w:t>
+        <w:t>Parallax</w:t>
       </w:r>
       <w:proofErr w:type="spellEnd"/>
+      <w:r>
+        <w:t xml:space="preserve"> mit dem Charakter</w:t>
+      </w:r>
+      <w:r>
+        <w:br/>
+        <w:t xml:space="preserve">mit, aber mit einer geringeren Geschwindigkeit, um eine Art Tiefe im Level zu erzeugen. Dabei ist der Hintergrund in 4 Teile aufgeteilt damit, wenn der Spieler weiter durch das Level läuft, die hinteren Teile nach vorne aufrücken </w:t>
+      </w:r>
+      <w:proofErr w:type="gramStart"/>
+      <w:r>
+        <w:t>können</w:t>
+      </w:r>
+      <w:proofErr w:type="gramEnd"/>
+      <w:r>
+        <w:t xml:space="preserve"> um so eine Art unendlich langen Hintergrund zu simulieren.</w:t>
+      </w:r>
     </w:p>
     <w:p>
       <w:pPr>
@@ -4069,6 +4149,7 @@
           <w:sz w:val="22"/>
           <w:szCs w:val="22"/>
         </w:rPr>
+        <w:lastRenderedPageBreak/>
         <w:t>3.3.1 Start</w:t>
       </w:r>
       <w:bookmarkEnd w:id="25"/>
@@ -4179,7 +4260,6 @@
           <w:sz w:val="22"/>
           <w:szCs w:val="22"/>
         </w:rPr>
-        <w:lastRenderedPageBreak/>
         <w:t xml:space="preserve">3.4.1 </w:t>
       </w:r>
       <w:bookmarkEnd w:id="30"/>

</xml_diff>

<commit_message>
Game Design Doc : MainMenu  ergänzt
</commit_message>
<xml_diff>
--- a/Game Design Document.docx
+++ b/Game Design Document.docx
@@ -18,18 +18,8 @@
           <w:szCs w:val="32"/>
           <w:u w:val="single"/>
         </w:rPr>
-        <w:t xml:space="preserve">Game Design </w:t>
-      </w:r>
-      <w:proofErr w:type="spellStart"/>
-      <w:r>
-        <w:rPr>
-          <w:sz w:val="32"/>
-          <w:szCs w:val="32"/>
-          <w:u w:val="single"/>
-        </w:rPr>
-        <w:t>Document</w:t>
-      </w:r>
-      <w:proofErr w:type="spellEnd"/>
+        <w:t>Game Design Document</w:t>
+      </w:r>
     </w:p>
     <w:p>
       <w:pPr>
@@ -63,7 +53,7 @@
       <w:sdtContent>
         <w:p>
           <w:pPr>
-            <w:pStyle w:val="Inhaltsverzeichnisberschrift"/>
+            <w:pStyle w:val="TOCHeading"/>
           </w:pPr>
           <w:r>
             <w:t>Inhaltsverzeichnis</w:t>
@@ -80,7 +70,7 @@
         </w:p>
         <w:p>
           <w:pPr>
-            <w:pStyle w:val="Verzeichnis1"/>
+            <w:pStyle w:val="TOC1"/>
             <w:tabs>
               <w:tab w:val="right" w:leader="dot" w:pos="9062"/>
             </w:tabs>
@@ -161,7 +151,7 @@
         </w:p>
         <w:p>
           <w:pPr>
-            <w:pStyle w:val="Verzeichnis1"/>
+            <w:pStyle w:val="TOC1"/>
             <w:tabs>
               <w:tab w:val="right" w:leader="dot" w:pos="9062"/>
             </w:tabs>
@@ -233,7 +223,7 @@
         </w:p>
         <w:p>
           <w:pPr>
-            <w:pStyle w:val="Verzeichnis2"/>
+            <w:pStyle w:val="TOC2"/>
             <w:tabs>
               <w:tab w:val="right" w:leader="dot" w:pos="9062"/>
             </w:tabs>
@@ -303,7 +293,7 @@
         </w:p>
         <w:p>
           <w:pPr>
-            <w:pStyle w:val="Verzeichnis2"/>
+            <w:pStyle w:val="TOC2"/>
             <w:tabs>
               <w:tab w:val="right" w:leader="dot" w:pos="9062"/>
             </w:tabs>
@@ -373,7 +363,7 @@
         </w:p>
         <w:p>
           <w:pPr>
-            <w:pStyle w:val="Verzeichnis2"/>
+            <w:pStyle w:val="TOC2"/>
             <w:tabs>
               <w:tab w:val="right" w:leader="dot" w:pos="9062"/>
             </w:tabs>
@@ -443,7 +433,7 @@
         </w:p>
         <w:p>
           <w:pPr>
-            <w:pStyle w:val="Verzeichnis2"/>
+            <w:pStyle w:val="TOC2"/>
             <w:tabs>
               <w:tab w:val="right" w:leader="dot" w:pos="9062"/>
             </w:tabs>
@@ -513,7 +503,7 @@
         </w:p>
         <w:p>
           <w:pPr>
-            <w:pStyle w:val="Verzeichnis3"/>
+            <w:pStyle w:val="TOC3"/>
             <w:tabs>
               <w:tab w:val="right" w:leader="dot" w:pos="9062"/>
             </w:tabs>
@@ -583,7 +573,7 @@
         </w:p>
         <w:p>
           <w:pPr>
-            <w:pStyle w:val="Verzeichnis3"/>
+            <w:pStyle w:val="TOC3"/>
             <w:tabs>
               <w:tab w:val="right" w:leader="dot" w:pos="9062"/>
             </w:tabs>
@@ -653,7 +643,7 @@
         </w:p>
         <w:p>
           <w:pPr>
-            <w:pStyle w:val="Verzeichnis2"/>
+            <w:pStyle w:val="TOC2"/>
             <w:tabs>
               <w:tab w:val="right" w:leader="dot" w:pos="9062"/>
             </w:tabs>
@@ -723,7 +713,7 @@
         </w:p>
         <w:p>
           <w:pPr>
-            <w:pStyle w:val="Verzeichnis3"/>
+            <w:pStyle w:val="TOC3"/>
             <w:tabs>
               <w:tab w:val="right" w:leader="dot" w:pos="9062"/>
             </w:tabs>
@@ -793,7 +783,7 @@
         </w:p>
         <w:p>
           <w:pPr>
-            <w:pStyle w:val="Verzeichnis3"/>
+            <w:pStyle w:val="TOC3"/>
             <w:tabs>
               <w:tab w:val="right" w:leader="dot" w:pos="9062"/>
             </w:tabs>
@@ -863,7 +853,7 @@
         </w:p>
         <w:p>
           <w:pPr>
-            <w:pStyle w:val="Verzeichnis3"/>
+            <w:pStyle w:val="TOC3"/>
             <w:tabs>
               <w:tab w:val="right" w:leader="dot" w:pos="9062"/>
             </w:tabs>
@@ -933,7 +923,7 @@
         </w:p>
         <w:p>
           <w:pPr>
-            <w:pStyle w:val="Verzeichnis1"/>
+            <w:pStyle w:val="TOC1"/>
             <w:tabs>
               <w:tab w:val="right" w:leader="dot" w:pos="9062"/>
             </w:tabs>
@@ -1003,7 +993,7 @@
         </w:p>
         <w:p>
           <w:pPr>
-            <w:pStyle w:val="Verzeichnis1"/>
+            <w:pStyle w:val="TOC1"/>
             <w:tabs>
               <w:tab w:val="right" w:leader="dot" w:pos="9062"/>
             </w:tabs>
@@ -1075,7 +1065,7 @@
         </w:p>
         <w:p>
           <w:pPr>
-            <w:pStyle w:val="Verzeichnis2"/>
+            <w:pStyle w:val="TOC2"/>
             <w:tabs>
               <w:tab w:val="right" w:leader="dot" w:pos="9062"/>
             </w:tabs>
@@ -1145,7 +1135,7 @@
         </w:p>
         <w:p>
           <w:pPr>
-            <w:pStyle w:val="Verzeichnis3"/>
+            <w:pStyle w:val="TOC3"/>
             <w:tabs>
               <w:tab w:val="right" w:leader="dot" w:pos="9062"/>
             </w:tabs>
@@ -1215,7 +1205,7 @@
         </w:p>
         <w:p>
           <w:pPr>
-            <w:pStyle w:val="Verzeichnis3"/>
+            <w:pStyle w:val="TOC3"/>
             <w:tabs>
               <w:tab w:val="right" w:leader="dot" w:pos="9062"/>
             </w:tabs>
@@ -1285,7 +1275,7 @@
         </w:p>
         <w:p>
           <w:pPr>
-            <w:pStyle w:val="Verzeichnis3"/>
+            <w:pStyle w:val="TOC3"/>
             <w:tabs>
               <w:tab w:val="right" w:leader="dot" w:pos="9062"/>
             </w:tabs>
@@ -1355,7 +1345,7 @@
         </w:p>
         <w:p>
           <w:pPr>
-            <w:pStyle w:val="Verzeichnis3"/>
+            <w:pStyle w:val="TOC3"/>
             <w:tabs>
               <w:tab w:val="right" w:leader="dot" w:pos="9062"/>
             </w:tabs>
@@ -1425,7 +1415,7 @@
         </w:p>
         <w:p>
           <w:pPr>
-            <w:pStyle w:val="Verzeichnis2"/>
+            <w:pStyle w:val="TOC2"/>
             <w:tabs>
               <w:tab w:val="right" w:leader="dot" w:pos="9062"/>
             </w:tabs>
@@ -1495,7 +1485,7 @@
         </w:p>
         <w:p>
           <w:pPr>
-            <w:pStyle w:val="Verzeichnis2"/>
+            <w:pStyle w:val="TOC2"/>
             <w:tabs>
               <w:tab w:val="right" w:leader="dot" w:pos="9062"/>
             </w:tabs>
@@ -1565,7 +1555,7 @@
         </w:p>
         <w:p>
           <w:pPr>
-            <w:pStyle w:val="Verzeichnis3"/>
+            <w:pStyle w:val="TOC3"/>
             <w:tabs>
               <w:tab w:val="right" w:leader="dot" w:pos="9062"/>
             </w:tabs>
@@ -1635,7 +1625,7 @@
         </w:p>
         <w:p>
           <w:pPr>
-            <w:pStyle w:val="Verzeichnis3"/>
+            <w:pStyle w:val="TOC3"/>
             <w:tabs>
               <w:tab w:val="right" w:leader="dot" w:pos="9062"/>
             </w:tabs>
@@ -1705,7 +1695,7 @@
         </w:p>
         <w:p>
           <w:pPr>
-            <w:pStyle w:val="Verzeichnis2"/>
+            <w:pStyle w:val="TOC2"/>
             <w:tabs>
               <w:tab w:val="right" w:leader="dot" w:pos="9062"/>
             </w:tabs>
@@ -1775,7 +1765,7 @@
         </w:p>
         <w:p>
           <w:pPr>
-            <w:pStyle w:val="Verzeichnis3"/>
+            <w:pStyle w:val="TOC3"/>
             <w:tabs>
               <w:tab w:val="right" w:leader="dot" w:pos="9062"/>
             </w:tabs>
@@ -1845,7 +1835,7 @@
         </w:p>
         <w:p>
           <w:pPr>
-            <w:pStyle w:val="Verzeichnis3"/>
+            <w:pStyle w:val="TOC3"/>
             <w:tabs>
               <w:tab w:val="right" w:leader="dot" w:pos="9062"/>
             </w:tabs>
@@ -1915,7 +1905,7 @@
         </w:p>
         <w:p>
           <w:pPr>
-            <w:pStyle w:val="Verzeichnis3"/>
+            <w:pStyle w:val="TOC3"/>
             <w:tabs>
               <w:tab w:val="right" w:leader="dot" w:pos="9062"/>
             </w:tabs>
@@ -1985,7 +1975,7 @@
         </w:p>
         <w:p>
           <w:pPr>
-            <w:pStyle w:val="Verzeichnis3"/>
+            <w:pStyle w:val="TOC3"/>
             <w:tabs>
               <w:tab w:val="right" w:leader="dot" w:pos="9062"/>
             </w:tabs>
@@ -2055,7 +2045,7 @@
         </w:p>
         <w:p>
           <w:pPr>
-            <w:pStyle w:val="Verzeichnis2"/>
+            <w:pStyle w:val="TOC2"/>
             <w:tabs>
               <w:tab w:val="right" w:leader="dot" w:pos="9062"/>
             </w:tabs>
@@ -2125,7 +2115,7 @@
         </w:p>
         <w:p>
           <w:pPr>
-            <w:pStyle w:val="Verzeichnis3"/>
+            <w:pStyle w:val="TOC3"/>
             <w:tabs>
               <w:tab w:val="right" w:leader="dot" w:pos="9062"/>
             </w:tabs>
@@ -2195,7 +2185,7 @@
         </w:p>
         <w:p>
           <w:pPr>
-            <w:pStyle w:val="Verzeichnis3"/>
+            <w:pStyle w:val="TOC3"/>
             <w:tabs>
               <w:tab w:val="right" w:leader="dot" w:pos="9062"/>
             </w:tabs>
@@ -2265,7 +2255,7 @@
         </w:p>
         <w:p>
           <w:pPr>
-            <w:pStyle w:val="Verzeichnis2"/>
+            <w:pStyle w:val="TOC2"/>
             <w:tabs>
               <w:tab w:val="right" w:leader="dot" w:pos="9062"/>
             </w:tabs>
@@ -2335,7 +2325,7 @@
         </w:p>
         <w:p>
           <w:pPr>
-            <w:pStyle w:val="Verzeichnis3"/>
+            <w:pStyle w:val="TOC3"/>
             <w:tabs>
               <w:tab w:val="right" w:leader="dot" w:pos="9062"/>
             </w:tabs>
@@ -2405,7 +2395,7 @@
         </w:p>
         <w:p>
           <w:pPr>
-            <w:pStyle w:val="Verzeichnis3"/>
+            <w:pStyle w:val="TOC3"/>
             <w:tabs>
               <w:tab w:val="right" w:leader="dot" w:pos="9062"/>
             </w:tabs>
@@ -2475,7 +2465,7 @@
         </w:p>
         <w:p>
           <w:pPr>
-            <w:pStyle w:val="Verzeichnis3"/>
+            <w:pStyle w:val="TOC3"/>
             <w:tabs>
               <w:tab w:val="right" w:leader="dot" w:pos="9062"/>
             </w:tabs>
@@ -2545,7 +2535,7 @@
         </w:p>
         <w:p>
           <w:pPr>
-            <w:pStyle w:val="Verzeichnis1"/>
+            <w:pStyle w:val="TOC1"/>
             <w:tabs>
               <w:tab w:val="right" w:leader="dot" w:pos="9062"/>
             </w:tabs>
@@ -2617,7 +2607,7 @@
         </w:p>
         <w:p>
           <w:pPr>
-            <w:pStyle w:val="Verzeichnis2"/>
+            <w:pStyle w:val="TOC2"/>
             <w:tabs>
               <w:tab w:val="right" w:leader="dot" w:pos="9062"/>
             </w:tabs>
@@ -2687,7 +2677,7 @@
         </w:p>
         <w:p>
           <w:pPr>
-            <w:pStyle w:val="Verzeichnis3"/>
+            <w:pStyle w:val="TOC3"/>
             <w:tabs>
               <w:tab w:val="right" w:leader="dot" w:pos="9062"/>
             </w:tabs>
@@ -2757,7 +2747,7 @@
         </w:p>
         <w:p>
           <w:pPr>
-            <w:pStyle w:val="Verzeichnis3"/>
+            <w:pStyle w:val="TOC3"/>
             <w:tabs>
               <w:tab w:val="right" w:leader="dot" w:pos="9062"/>
             </w:tabs>
@@ -2827,7 +2817,7 @@
         </w:p>
         <w:p>
           <w:pPr>
-            <w:pStyle w:val="Verzeichnis3"/>
+            <w:pStyle w:val="TOC3"/>
             <w:tabs>
               <w:tab w:val="right" w:leader="dot" w:pos="9062"/>
             </w:tabs>
@@ -2897,7 +2887,7 @@
         </w:p>
         <w:p>
           <w:pPr>
-            <w:pStyle w:val="Verzeichnis2"/>
+            <w:pStyle w:val="TOC2"/>
             <w:tabs>
               <w:tab w:val="right" w:leader="dot" w:pos="9062"/>
             </w:tabs>
@@ -3021,7 +3011,7 @@
     </w:p>
     <w:p>
       <w:pPr>
-        <w:pStyle w:val="berschrift1"/>
+        <w:pStyle w:val="Heading1"/>
         <w:rPr>
           <w:b/>
           <w:bCs/>
@@ -3055,13 +3045,8 @@
       <w:r>
         <w:t xml:space="preserve"> </w:t>
       </w:r>
-      <w:proofErr w:type="spellStart"/>
-      <w:r>
-        <w:t>Jump’n’Run</w:t>
-      </w:r>
-      <w:proofErr w:type="spellEnd"/>
-      <w:r>
-        <w:t xml:space="preserve"> in dem man einem hungrigen Troll seine bestellte Pizza bringen muss indem man sich durch u.a. den verzauberten Wald auf den Weg zu ihm macht.</w:t>
+      <w:r>
+        <w:t>Jump’n’Run in dem man einem hungrigen Troll seine bestellte Pizza bringen muss indem man sich durch u.a. den verzauberten Wald auf den Weg zu ihm macht.</w:t>
       </w:r>
     </w:p>
     <w:p>
@@ -3071,7 +3056,7 @@
     </w:p>
     <w:p>
       <w:pPr>
-        <w:pStyle w:val="berschrift1"/>
+        <w:pStyle w:val="Heading1"/>
         <w:rPr>
           <w:b/>
           <w:bCs/>
@@ -3099,7 +3084,7 @@
     </w:p>
     <w:p>
       <w:pPr>
-        <w:pStyle w:val="berschrift2"/>
+        <w:pStyle w:val="Heading2"/>
         <w:ind w:left="708"/>
       </w:pPr>
       <w:bookmarkStart w:id="2" w:name="_Toc64240346"/>
@@ -3122,24 +3107,11 @@
         <w:spacing w:after="0"/>
         <w:ind w:left="708"/>
       </w:pPr>
-      <w:proofErr w:type="spellStart"/>
-      <w:r>
-        <w:t>Theobert</w:t>
-      </w:r>
-      <w:proofErr w:type="spellEnd"/>
-      <w:r>
-        <w:t xml:space="preserve"> der Troll hat Hunger und</w:t>
-      </w:r>
-      <w:r>
-        <w:t xml:space="preserve"> bestellt Pizza in seinem Lieblingsrestaurant </w:t>
-      </w:r>
-      <w:proofErr w:type="spellStart"/>
-      <w:r>
-        <w:t>PizzaTown</w:t>
-      </w:r>
-      <w:proofErr w:type="spellEnd"/>
-      <w:r>
-        <w:t xml:space="preserve">. Hier beginnt die Reise unseres Pizzalieferanten Peters, der sich durch den verzauberten Wald, vorbei am Sumpf der Verderbnis und durch die klirrende Kristallhöhle kämpfen muss. </w:t>
+      <w:r>
+        <w:t>Theobert der Troll hat Hunger und</w:t>
+      </w:r>
+      <w:r>
+        <w:t xml:space="preserve"> bestellt Pizza in seinem Lieblingsrestaurant PizzaTown. Hier beginnt die Reise unseres Pizzalieferanten Peters, der sich durch den verzauberten Wald, vorbei am Sumpf der Verderbnis und durch die klirrende Kristallhöhle kämpfen muss. </w:t>
       </w:r>
     </w:p>
     <w:p>
@@ -3148,15 +3120,7 @@
         <w:ind w:left="708"/>
       </w:pPr>
       <w:r>
-        <w:t xml:space="preserve">Ob unser </w:t>
-      </w:r>
-      <w:proofErr w:type="spellStart"/>
-      <w:r>
-        <w:t>Theobert</w:t>
-      </w:r>
-      <w:proofErr w:type="spellEnd"/>
-      <w:r>
-        <w:t xml:space="preserve"> seine Pizza heil und unversehrt bekommt?</w:t>
+        <w:t>Ob unser Theobert seine Pizza heil und unversehrt bekommt?</w:t>
       </w:r>
     </w:p>
     <w:p>
@@ -3167,7 +3131,7 @@
     </w:p>
     <w:p>
       <w:pPr>
-        <w:pStyle w:val="berschrift2"/>
+        <w:pStyle w:val="Heading2"/>
         <w:ind w:left="708"/>
       </w:pPr>
       <w:bookmarkStart w:id="3" w:name="_Toc64240347"/>
@@ -3194,49 +3158,7 @@
         <w:rPr>
           <w:color w:val="000000" w:themeColor="text1"/>
         </w:rPr>
-        <w:t xml:space="preserve">Man startet mit der </w:t>
-      </w:r>
-      <w:proofErr w:type="spellStart"/>
-      <w:r>
-        <w:rPr>
-          <w:color w:val="000000" w:themeColor="text1"/>
-        </w:rPr>
-        <w:t>Startcutszene</w:t>
-      </w:r>
-      <w:proofErr w:type="spellEnd"/>
-      <w:r>
-        <w:rPr>
-          <w:color w:val="000000" w:themeColor="text1"/>
-        </w:rPr>
-        <w:t xml:space="preserve">, in welcher </w:t>
-      </w:r>
-      <w:proofErr w:type="spellStart"/>
-      <w:r>
-        <w:rPr>
-          <w:color w:val="000000" w:themeColor="text1"/>
-        </w:rPr>
-        <w:t>Theobert</w:t>
-      </w:r>
-      <w:proofErr w:type="spellEnd"/>
-      <w:r>
-        <w:rPr>
-          <w:color w:val="000000" w:themeColor="text1"/>
-        </w:rPr>
-        <w:t xml:space="preserve"> seine Pizza bestellt. Danach kommt man in das erste Level: den verzauberten Wald. Durch diesen muss man sich kämpfen. Sollte man herunterfallen startet man wieder am Anfang des Levels. Hat man das Ende des Levels erreicht so gelangt man in das nächste. Genau dieses Prinzip gilt auch für Level 2, das Sumpflevel, und Level 3, die Kristallhöhle. Am Ende der Kristallhöhle geht man dann eine Leiter hinauf direkt vor die Tür von </w:t>
-      </w:r>
-      <w:proofErr w:type="spellStart"/>
-      <w:r>
-        <w:rPr>
-          <w:color w:val="000000" w:themeColor="text1"/>
-        </w:rPr>
-        <w:t>Theobert</w:t>
-      </w:r>
-      <w:proofErr w:type="spellEnd"/>
-      <w:r>
-        <w:rPr>
-          <w:color w:val="000000" w:themeColor="text1"/>
-        </w:rPr>
-        <w:t xml:space="preserve"> und liefert die Pizza ab.</w:t>
+        <w:t>Man startet mit der Startcutszene, in welcher Theobert seine Pizza bestellt. Danach kommt man in das erste Level: den verzauberten Wald. Durch diesen muss man sich kämpfen. Sollte man herunterfallen startet man wieder am Anfang des Levels. Hat man das Ende des Levels erreicht so gelangt man in das nächste. Genau dieses Prinzip gilt auch für Level 2, das Sumpflevel, und Level 3, die Kristallhöhle. Am Ende der Kristallhöhle geht man dann eine Leiter hinauf direkt vor die Tür von Theobert und liefert die Pizza ab.</w:t>
       </w:r>
     </w:p>
     <w:p>
@@ -3246,7 +3168,7 @@
     </w:p>
     <w:p>
       <w:pPr>
-        <w:pStyle w:val="berschrift2"/>
+        <w:pStyle w:val="Heading2"/>
         <w:ind w:left="708"/>
       </w:pPr>
       <w:bookmarkStart w:id="4" w:name="_Toc64240348"/>
@@ -3288,23 +3210,7 @@
         <w:t xml:space="preserve">menü zu kommen muss man </w:t>
       </w:r>
       <w:r>
-        <w:t>‚</w:t>
-      </w:r>
-      <w:proofErr w:type="spellStart"/>
-      <w:r>
-        <w:t>Esc</w:t>
-      </w:r>
-      <w:proofErr w:type="spellEnd"/>
-      <w:r>
-        <w:t xml:space="preserve">‘ drücken oder mit der Maus auf den </w:t>
-      </w:r>
-      <w:proofErr w:type="spellStart"/>
-      <w:r>
-        <w:t>Pausebutton</w:t>
-      </w:r>
-      <w:proofErr w:type="spellEnd"/>
-      <w:r>
-        <w:t>.</w:t>
+        <w:t>‚Esc‘ drücken oder mit der Maus auf den Pausebutton.</w:t>
       </w:r>
     </w:p>
     <w:p>
@@ -3314,7 +3220,7 @@
     </w:p>
     <w:p>
       <w:pPr>
-        <w:pStyle w:val="berschrift2"/>
+        <w:pStyle w:val="Heading2"/>
         <w:ind w:left="708"/>
       </w:pPr>
       <w:bookmarkStart w:id="5" w:name="_Toc64240349"/>
@@ -3339,7 +3245,7 @@
     </w:p>
     <w:p>
       <w:pPr>
-        <w:pStyle w:val="berschrift3"/>
+        <w:pStyle w:val="Heading3"/>
         <w:spacing w:before="0"/>
         <w:ind w:left="1416"/>
         <w:rPr>
@@ -3372,58 +3278,10 @@
         <w:ind w:left="1416"/>
       </w:pPr>
       <w:r>
-        <w:t>Lautstärke für Musik und SFX einzeln anpassen kann. Zudem erreicht man über das Fragezeichen ein „</w:t>
-      </w:r>
-      <w:proofErr w:type="spellStart"/>
-      <w:r>
-        <w:t>How</w:t>
-      </w:r>
-      <w:proofErr w:type="spellEnd"/>
-      <w:r>
-        <w:t xml:space="preserve"> </w:t>
-      </w:r>
-      <w:proofErr w:type="spellStart"/>
-      <w:r>
-        <w:t>to</w:t>
-      </w:r>
-      <w:proofErr w:type="spellEnd"/>
-      <w:r>
-        <w:t xml:space="preserve"> </w:t>
-      </w:r>
-      <w:proofErr w:type="spellStart"/>
-      <w:r>
-        <w:t>play</w:t>
-      </w:r>
-      <w:proofErr w:type="spellEnd"/>
-      <w:r>
-        <w:t xml:space="preserve">“. </w:t>
-      </w:r>
-      <w:r>
-        <w:t xml:space="preserve">Auch gibt es einen </w:t>
-      </w:r>
-      <w:proofErr w:type="spellStart"/>
-      <w:r>
-        <w:t>Exitbutton</w:t>
-      </w:r>
-      <w:proofErr w:type="spellEnd"/>
-      <w:r>
-        <w:t xml:space="preserve"> und einen </w:t>
-      </w:r>
-      <w:proofErr w:type="gramStart"/>
-      <w:r>
-        <w:t>Button</w:t>
-      </w:r>
-      <w:proofErr w:type="gramEnd"/>
-      <w:r>
-        <w:t xml:space="preserve"> mit dem man zu den </w:t>
-      </w:r>
-      <w:proofErr w:type="spellStart"/>
-      <w:r>
-        <w:t>Credits</w:t>
-      </w:r>
-      <w:proofErr w:type="spellEnd"/>
-      <w:r>
-        <w:t xml:space="preserve"> gelang.</w:t>
+        <w:t xml:space="preserve">Lautstärke für Musik und SFX einzeln anpassen kann. Zudem erreicht man über das Fragezeichen ein „How to play“. </w:t>
+      </w:r>
+      <w:r>
+        <w:t>Auch gibt es einen Exitbutton und einen Button mit dem man zu den Credits gelang.</w:t>
       </w:r>
     </w:p>
     <w:p>
@@ -3438,7 +3296,7 @@
     </w:p>
     <w:p>
       <w:pPr>
-        <w:pStyle w:val="berschrift3"/>
+        <w:pStyle w:val="Heading3"/>
         <w:spacing w:before="0"/>
         <w:ind w:left="1416"/>
         <w:rPr>
@@ -3462,55 +3320,7 @@
         <w:ind w:left="1410"/>
       </w:pPr>
       <w:r>
-        <w:t xml:space="preserve">Ähnlich wie das </w:t>
-      </w:r>
-      <w:proofErr w:type="spellStart"/>
-      <w:r>
-        <w:t>Settingmenü</w:t>
-      </w:r>
-      <w:proofErr w:type="spellEnd"/>
-      <w:r>
-        <w:t>. Es gibt Regler für Musik und SFX Sounds und Zugriff zu dem „</w:t>
-      </w:r>
-      <w:proofErr w:type="spellStart"/>
-      <w:r>
-        <w:t>How</w:t>
-      </w:r>
-      <w:proofErr w:type="spellEnd"/>
-      <w:r>
-        <w:t xml:space="preserve"> </w:t>
-      </w:r>
-      <w:proofErr w:type="spellStart"/>
-      <w:r>
-        <w:t>to</w:t>
-      </w:r>
-      <w:proofErr w:type="spellEnd"/>
-      <w:r>
-        <w:t xml:space="preserve"> </w:t>
-      </w:r>
-      <w:proofErr w:type="spellStart"/>
-      <w:r>
-        <w:t>play</w:t>
-      </w:r>
-      <w:proofErr w:type="spellEnd"/>
-      <w:r>
-        <w:t xml:space="preserve">“. Außerdem gibt es einen Homebutton mit welchen man wieder zum </w:t>
-      </w:r>
-      <w:proofErr w:type="spellStart"/>
-      <w:r>
-        <w:t>Mainmenü</w:t>
-      </w:r>
-      <w:proofErr w:type="spellEnd"/>
-      <w:r>
-        <w:t xml:space="preserve"> zurück gelangt. Mit ‚</w:t>
-      </w:r>
-      <w:proofErr w:type="spellStart"/>
-      <w:r>
-        <w:t>Esc</w:t>
-      </w:r>
-      <w:proofErr w:type="spellEnd"/>
-      <w:r>
-        <w:t>‘ oder dem Pfeilbutton gelangt man zurück ins Spiel.</w:t>
+        <w:t>Ähnlich wie das Settingmenü. Es gibt Regler für Musik und SFX Sounds und Zugriff zu dem „How to play“. Außerdem gibt es einen Homebutton mit welchen man wieder zum Mainmenü zurück gelangt. Mit ‚Esc‘ oder dem Pfeilbutton gelangt man zurück ins Spiel.</w:t>
       </w:r>
     </w:p>
     <w:p>
@@ -3523,7 +3333,7 @@
     </w:p>
     <w:p>
       <w:pPr>
-        <w:pStyle w:val="berschrift2"/>
+        <w:pStyle w:val="Heading2"/>
         <w:ind w:left="708"/>
       </w:pPr>
       <w:bookmarkStart w:id="8" w:name="_Toc25770466"/>
@@ -3553,7 +3363,7 @@
     </w:p>
     <w:p>
       <w:pPr>
-        <w:pStyle w:val="berschrift3"/>
+        <w:pStyle w:val="Heading3"/>
         <w:spacing w:before="0"/>
         <w:ind w:left="1416"/>
         <w:rPr>
@@ -3634,7 +3444,7 @@
     </w:p>
     <w:p>
       <w:pPr>
-        <w:pStyle w:val="berschrift3"/>
+        <w:pStyle w:val="Heading3"/>
         <w:spacing w:before="0"/>
         <w:ind w:left="1416"/>
         <w:rPr>
@@ -3681,15 +3491,7 @@
         <w:ind w:left="1413"/>
       </w:pPr>
       <w:r>
-        <w:t xml:space="preserve">Ein simpler 2D Charakterkontroller mit Kräften an der </w:t>
-      </w:r>
-      <w:proofErr w:type="spellStart"/>
-      <w:r>
-        <w:t>Rigidbody</w:t>
-      </w:r>
-      <w:proofErr w:type="spellEnd"/>
-      <w:r>
-        <w:t xml:space="preserve"> als</w:t>
+        <w:t>Ein simpler 2D Charakterkontroller mit Kräften an der Rigidbody als</w:t>
       </w:r>
       <w:r>
         <w:tab/>
@@ -3702,7 +3504,7 @@
     </w:p>
     <w:p>
       <w:pPr>
-        <w:pStyle w:val="berschrift3"/>
+        <w:pStyle w:val="Heading3"/>
         <w:spacing w:before="0"/>
         <w:ind w:left="1416"/>
         <w:rPr>
@@ -3762,15 +3564,7 @@
       </w:r>
       <w:r>
         <w:tab/>
-        <w:t xml:space="preserve">umdreht und zurückfliegt. Ähnlich funktioniert die Plattform, die sich nach oben und unten bewegt mit dem Unterschied, dass sie an der y-Achse sich bewegt. Die verschwindende Plattform ist an ein </w:t>
-      </w:r>
-      <w:proofErr w:type="spellStart"/>
-      <w:r>
-        <w:t>Gameobject</w:t>
-      </w:r>
-      <w:proofErr w:type="spellEnd"/>
-      <w:r>
-        <w:t xml:space="preserve"> gebunden, dass alle Kinder-Objekte nach einer gewissen Zeitspanne deaktiviert und reaktiviert.</w:t>
+        <w:t>umdreht und zurückfliegt. Ähnlich funktioniert die Plattform, die sich nach oben und unten bewegt mit dem Unterschied, dass sie an der y-Achse sich bewegt. Die verschwindende Plattform ist an ein Gameobject gebunden, dass alle Kinder-Objekte nach einer gewissen Zeitspanne deaktiviert und reaktiviert.</w:t>
       </w:r>
     </w:p>
     <w:p>
@@ -3780,7 +3574,7 @@
     </w:p>
     <w:p>
       <w:pPr>
-        <w:pStyle w:val="berschrift1"/>
+        <w:pStyle w:val="Heading1"/>
         <w:spacing w:before="0"/>
         <w:ind w:left="708" w:firstLine="708"/>
         <w:rPr>
@@ -3831,32 +3625,16 @@
         <w:ind w:left="1410"/>
       </w:pPr>
       <w:r>
-        <w:t xml:space="preserve">Die Hintergründe der Levels bewegen sich mithilfe von </w:t>
-      </w:r>
-      <w:proofErr w:type="spellStart"/>
-      <w:r>
-        <w:t>Parallax</w:t>
-      </w:r>
-      <w:proofErr w:type="spellEnd"/>
-      <w:r>
-        <w:t xml:space="preserve"> mit dem Charakter</w:t>
+        <w:t>Die Hintergründe der Levels bewegen sich mithilfe von Parallax mit dem Charakter</w:t>
       </w:r>
       <w:r>
         <w:br/>
-        <w:t xml:space="preserve">mit, aber mit einer geringeren Geschwindigkeit, um eine Art Tiefe im Level zu erzeugen. Dabei ist der Hintergrund in 4 Teile aufgeteilt damit, wenn der Spieler weiter durch das Level läuft, die hinteren Teile nach vorne aufrücken </w:t>
-      </w:r>
-      <w:proofErr w:type="gramStart"/>
-      <w:r>
-        <w:t>können</w:t>
-      </w:r>
-      <w:proofErr w:type="gramEnd"/>
-      <w:r>
-        <w:t xml:space="preserve"> um so eine Art unendlich langen Hintergrund zu simulieren.</w:t>
-      </w:r>
-    </w:p>
-    <w:p>
-      <w:pPr>
-        <w:pStyle w:val="berschrift1"/>
+        <w:t>mit, aber mit einer geringeren Geschwindigkeit, um eine Art Tiefe im Level zu erzeugen. Dabei ist der Hintergrund in 4 Teile aufgeteilt damit, wenn der Spieler weiter durch das Level läuft, die hinteren Teile nach vorne aufrücken können um so eine Art unendlich langen Hintergrund zu simulieren.</w:t>
+      </w:r>
+    </w:p>
+    <w:p>
+      <w:pPr>
+        <w:pStyle w:val="Heading1"/>
         <w:rPr>
           <w:b/>
           <w:bCs/>
@@ -3900,7 +3678,7 @@
     </w:p>
     <w:p>
       <w:pPr>
-        <w:pStyle w:val="berschrift2"/>
+        <w:pStyle w:val="Heading2"/>
         <w:ind w:firstLine="708"/>
       </w:pPr>
       <w:bookmarkStart w:id="18" w:name="_Toc64240358"/>
@@ -3919,7 +3697,7 @@
     </w:p>
     <w:p>
       <w:pPr>
-        <w:pStyle w:val="berschrift3"/>
+        <w:pStyle w:val="Heading3"/>
         <w:ind w:left="1416"/>
         <w:rPr>
           <w:sz w:val="22"/>
@@ -3932,18 +3710,42 @@
           <w:sz w:val="22"/>
           <w:szCs w:val="22"/>
         </w:rPr>
-        <w:t xml:space="preserve">3.1.1 </w:t>
-      </w:r>
-      <w:proofErr w:type="spellStart"/>
-      <w:r>
+        <w:t>3.1.1 Mainmenü</w:t>
+      </w:r>
+      <w:bookmarkEnd w:id="19"/>
+    </w:p>
+    <w:p>
+      <w:pPr>
+        <w:spacing w:after="0"/>
+        <w:ind w:left="1410"/>
+      </w:pPr>
+      <w:r>
+        <w:t>Auf dem Mainmenühintergrund ist ein Pizzalieferbote zu sehen, was den Inhalt der Story betonen soll:  Es geht um eine Pizzalieferung.</w:t>
+      </w:r>
+    </w:p>
+    <w:p>
+      <w:pPr>
+        <w:spacing w:after="0"/>
+      </w:pPr>
+    </w:p>
+    <w:p>
+      <w:pPr>
+        <w:pStyle w:val="Heading3"/>
+        <w:ind w:left="1416"/>
         <w:rPr>
           <w:sz w:val="22"/>
           <w:szCs w:val="22"/>
         </w:rPr>
-        <w:t>Mainmenü</w:t>
-      </w:r>
-      <w:bookmarkEnd w:id="19"/>
-      <w:proofErr w:type="spellEnd"/>
+      </w:pPr>
+      <w:bookmarkStart w:id="20" w:name="_Toc64240360"/>
+      <w:r>
+        <w:rPr>
+          <w:sz w:val="22"/>
+          <w:szCs w:val="22"/>
+        </w:rPr>
+        <w:t>3.1.2 Waldlevel</w:t>
+      </w:r>
+      <w:bookmarkEnd w:id="20"/>
     </w:p>
     <w:p>
       <w:pPr>
@@ -3951,7 +3753,7 @@
         <w:ind w:left="1410"/>
       </w:pPr>
       <w:r>
-        <w:t>Auf dem Mainmenühintergrund ist ein Pizzalieferbote zu sehen, was den Inhalt der Story betonen soll:  Es geht um eine Pizzalieferung.</w:t>
+        <w:t>Eine hell erleuchtete Siedlung in den Baumwipfeln. Diese bewohnten Bäume zeigen, dass der Ort an welchem die Pizzeria liegt sehr bewohnt und einladend ist.</w:t>
       </w:r>
     </w:p>
     <w:p>
@@ -3961,22 +3763,22 @@
     </w:p>
     <w:p>
       <w:pPr>
-        <w:pStyle w:val="berschrift3"/>
+        <w:pStyle w:val="Heading3"/>
         <w:ind w:left="1416"/>
         <w:rPr>
           <w:sz w:val="22"/>
           <w:szCs w:val="22"/>
         </w:rPr>
       </w:pPr>
-      <w:bookmarkStart w:id="20" w:name="_Toc64240360"/>
+      <w:bookmarkStart w:id="21" w:name="_Toc64240361"/>
       <w:r>
         <w:rPr>
           <w:sz w:val="22"/>
           <w:szCs w:val="22"/>
         </w:rPr>
-        <w:t>3.1.2 Waldlevel</w:t>
-      </w:r>
-      <w:bookmarkEnd w:id="20"/>
+        <w:t>3.1.3 Sumpflevel</w:t>
+      </w:r>
+      <w:bookmarkEnd w:id="21"/>
     </w:p>
     <w:p>
       <w:pPr>
@@ -3984,7 +3786,7 @@
         <w:ind w:left="1410"/>
       </w:pPr>
       <w:r>
-        <w:t>Eine hell erleuchtete Siedlung in den Baumwipfeln. Diese bewohnten Bäume zeigen, dass der Ort an welchem die Pizzeria liegt sehr bewohnt und einladend ist.</w:t>
+        <w:t>Eine düstere Sumpflandschaft mit einer verlassenen Hütte, um die bedrückte Stimmung zu verstärken. Die kahl werdenden Bäume als Übergang von einem gedeihenden Wald zu einer öden Sumpflandschaft.</w:t>
       </w:r>
     </w:p>
     <w:p>
@@ -3994,22 +3796,22 @@
     </w:p>
     <w:p>
       <w:pPr>
-        <w:pStyle w:val="berschrift3"/>
+        <w:pStyle w:val="Heading3"/>
         <w:ind w:left="1416"/>
         <w:rPr>
           <w:sz w:val="22"/>
           <w:szCs w:val="22"/>
         </w:rPr>
       </w:pPr>
-      <w:bookmarkStart w:id="21" w:name="_Toc64240361"/>
+      <w:bookmarkStart w:id="22" w:name="_Toc64240362"/>
       <w:r>
         <w:rPr>
           <w:sz w:val="22"/>
           <w:szCs w:val="22"/>
         </w:rPr>
-        <w:t>3.1.3 Sumpflevel</w:t>
-      </w:r>
-      <w:bookmarkEnd w:id="21"/>
+        <w:t>3.1.4 Höhlenlevel</w:t>
+      </w:r>
+      <w:bookmarkEnd w:id="22"/>
     </w:p>
     <w:p>
       <w:pPr>
@@ -4017,39 +3819,6 @@
         <w:ind w:left="1410"/>
       </w:pPr>
       <w:r>
-        <w:t>Eine düstere Sumpflandschaft mit einer verlassenen Hütte, um die bedrückte Stimmung zu verstärken. Die kahl werdenden Bäume als Übergang von einem gedeihenden Wald zu einer öden Sumpflandschaft.</w:t>
-      </w:r>
-    </w:p>
-    <w:p>
-      <w:pPr>
-        <w:spacing w:after="0"/>
-      </w:pPr>
-    </w:p>
-    <w:p>
-      <w:pPr>
-        <w:pStyle w:val="berschrift3"/>
-        <w:ind w:left="1416"/>
-        <w:rPr>
-          <w:sz w:val="22"/>
-          <w:szCs w:val="22"/>
-        </w:rPr>
-      </w:pPr>
-      <w:bookmarkStart w:id="22" w:name="_Toc64240362"/>
-      <w:r>
-        <w:rPr>
-          <w:sz w:val="22"/>
-          <w:szCs w:val="22"/>
-        </w:rPr>
-        <w:t>3.1.4 Höhlenlevel</w:t>
-      </w:r>
-      <w:bookmarkEnd w:id="22"/>
-    </w:p>
-    <w:p>
-      <w:pPr>
-        <w:spacing w:after="0"/>
-        <w:ind w:left="1410"/>
-      </w:pPr>
-      <w:r>
         <w:tab/>
         <w:t xml:space="preserve">Eine dunkle Höhle mit hellen </w:t>
       </w:r>
@@ -4072,7 +3841,7 @@
     </w:p>
     <w:p>
       <w:pPr>
-        <w:pStyle w:val="berschrift2"/>
+        <w:pStyle w:val="Heading2"/>
         <w:ind w:firstLine="708"/>
       </w:pPr>
       <w:bookmarkStart w:id="23" w:name="_Toc64240363"/>
@@ -4090,23 +3859,7 @@
         <w:ind w:left="705"/>
       </w:pPr>
       <w:r>
-        <w:t xml:space="preserve">Die </w:t>
-      </w:r>
-      <w:proofErr w:type="spellStart"/>
-      <w:r>
-        <w:t>Artassets</w:t>
-      </w:r>
-      <w:proofErr w:type="spellEnd"/>
-      <w:r>
-        <w:t xml:space="preserve"> wurden so ausgewählt, dass sie </w:t>
-      </w:r>
-      <w:proofErr w:type="spellStart"/>
-      <w:r>
-        <w:t>cartoonisch</w:t>
-      </w:r>
-      <w:proofErr w:type="spellEnd"/>
-      <w:r>
-        <w:t xml:space="preserve"> wirken und dem Image einer zauberhaften Welt entsprechen.</w:t>
+        <w:t>Die Artassets wurden so ausgewählt, dass sie cartoonisch wirken und dem Image einer zauberhaften Welt entsprechen.</w:t>
       </w:r>
     </w:p>
     <w:p>
@@ -4116,7 +3869,7 @@
     </w:p>
     <w:p>
       <w:pPr>
-        <w:pStyle w:val="berschrift2"/>
+        <w:pStyle w:val="Heading2"/>
         <w:ind w:left="708"/>
       </w:pPr>
       <w:bookmarkStart w:id="24" w:name="_Toc64240364"/>
@@ -4135,7 +3888,7 @@
     </w:p>
     <w:p>
       <w:pPr>
-        <w:pStyle w:val="berschrift3"/>
+        <w:pStyle w:val="Heading3"/>
         <w:ind w:left="1416"/>
         <w:rPr>
           <w:sz w:val="22"/>
@@ -4173,7 +3926,7 @@
     </w:p>
     <w:p>
       <w:pPr>
-        <w:pStyle w:val="berschrift3"/>
+        <w:pStyle w:val="Heading3"/>
         <w:ind w:left="1416"/>
         <w:rPr>
           <w:sz w:val="22"/>
@@ -4227,7 +3980,7 @@
     <w:p/>
     <w:p>
       <w:pPr>
-        <w:pStyle w:val="berschrift2"/>
+        <w:pStyle w:val="Heading2"/>
         <w:ind w:left="708"/>
       </w:pPr>
       <w:bookmarkStart w:id="29" w:name="_Toc64240367"/>
@@ -4246,7 +3999,7 @@
     </w:p>
     <w:p>
       <w:pPr>
-        <w:pStyle w:val="berschrift3"/>
+        <w:pStyle w:val="Heading3"/>
         <w:ind w:left="1416"/>
         <w:rPr>
           <w:sz w:val="22"/>
@@ -4263,7 +4016,6 @@
         <w:t xml:space="preserve">3.4.1 </w:t>
       </w:r>
       <w:bookmarkEnd w:id="30"/>
-      <w:proofErr w:type="spellStart"/>
       <w:r>
         <w:rPr>
           <w:sz w:val="22"/>
@@ -4272,7 +4024,6 @@
         <w:t>Mainmenü</w:t>
       </w:r>
       <w:bookmarkEnd w:id="31"/>
-      <w:proofErr w:type="spellEnd"/>
     </w:p>
     <w:p>
       <w:pPr>
@@ -4281,11 +4032,27 @@
         <w:spacing w:before="40" w:after="0"/>
         <w:ind w:left="1416"/>
       </w:pPr>
-      <w:proofErr w:type="spellStart"/>
-      <w:r>
-        <w:t>ddddddddddddd</w:t>
-      </w:r>
-      <w:proofErr w:type="spellEnd"/>
+      <w:r>
+        <w:t xml:space="preserve">Die Musik soll </w:t>
+      </w:r>
+      <w:r>
+        <w:t>die italienische Pizza „Vibe“ haben und fröhlich sein.</w:t>
+      </w:r>
+      <w:r>
+        <w:t xml:space="preserve"> Die Töne sind </w:t>
+      </w:r>
+      <w:r>
+        <w:t>klassisch</w:t>
+      </w:r>
+      <w:r>
+        <w:t xml:space="preserve"> und der Takt ist schnell, was </w:t>
+      </w:r>
+      <w:r>
+        <w:t>die Natur vom Jump’n Run Spiele definiert.</w:t>
+      </w:r>
+      <w:r>
+        <w:t xml:space="preserve"> </w:t>
+      </w:r>
     </w:p>
     <w:p>
       <w:pPr>
@@ -4294,7 +4061,7 @@
     </w:p>
     <w:p>
       <w:pPr>
-        <w:pStyle w:val="berschrift3"/>
+        <w:pStyle w:val="Heading3"/>
         <w:ind w:left="1416"/>
         <w:rPr>
           <w:sz w:val="22"/>
@@ -4338,7 +4105,7 @@
     </w:p>
     <w:p>
       <w:pPr>
-        <w:pStyle w:val="berschrift3"/>
+        <w:pStyle w:val="Heading3"/>
         <w:ind w:left="1416"/>
         <w:rPr>
           <w:sz w:val="22"/>
@@ -4389,7 +4156,7 @@
     </w:p>
     <w:p>
       <w:pPr>
-        <w:pStyle w:val="berschrift3"/>
+        <w:pStyle w:val="Heading3"/>
         <w:ind w:left="1416"/>
         <w:rPr>
           <w:sz w:val="22"/>
@@ -4430,7 +4197,7 @@
     </w:p>
     <w:p>
       <w:pPr>
-        <w:pStyle w:val="berschrift2"/>
+        <w:pStyle w:val="Heading2"/>
         <w:ind w:left="708"/>
       </w:pPr>
       <w:bookmarkStart w:id="37" w:name="_Toc64240372"/>
@@ -4457,7 +4224,7 @@
     </w:p>
     <w:p>
       <w:pPr>
-        <w:pStyle w:val="berschrift3"/>
+        <w:pStyle w:val="Heading3"/>
         <w:ind w:left="1416"/>
         <w:rPr>
           <w:sz w:val="22"/>
@@ -4490,13 +4257,8 @@
       <w:r>
         <w:t xml:space="preserve">Man hört ein Telefon klingeln. </w:t>
       </w:r>
-      <w:proofErr w:type="spellStart"/>
-      <w:r>
-        <w:t>Theobert</w:t>
-      </w:r>
-      <w:proofErr w:type="spellEnd"/>
-      <w:r>
-        <w:t xml:space="preserve"> der Troll </w:t>
+      <w:r>
+        <w:t xml:space="preserve">Theobert der Troll </w:t>
       </w:r>
       <w:r>
         <w:t>hat</w:t>
@@ -4515,7 +4277,7 @@
     </w:p>
     <w:p>
       <w:pPr>
-        <w:pStyle w:val="berschrift3"/>
+        <w:pStyle w:val="Heading3"/>
         <w:ind w:left="1416"/>
         <w:rPr>
           <w:sz w:val="22"/>
@@ -4538,23 +4300,7 @@
         <w:ind w:left="1410"/>
       </w:pPr>
       <w:r>
-        <w:t xml:space="preserve">Während der gesamten Szene hört man im Hintergrund Wasser tropfen. Man hört ein Klopfen an die </w:t>
-      </w:r>
-      <w:proofErr w:type="spellStart"/>
-      <w:r>
-        <w:t>Steintür</w:t>
-      </w:r>
-      <w:proofErr w:type="spellEnd"/>
-      <w:r>
-        <w:t xml:space="preserve">. Der </w:t>
-      </w:r>
-      <w:proofErr w:type="spellStart"/>
-      <w:r>
-        <w:t>Pizzzalieferant</w:t>
-      </w:r>
-      <w:proofErr w:type="spellEnd"/>
-      <w:r>
-        <w:t xml:space="preserve"> ist freundlich und beschwingt. Anfangs ist der Troll noch grummelig, aber wenn er seine Pizza hat, ist er freundlich.</w:t>
+        <w:t>Während der gesamten Szene hört man im Hintergrund Wasser tropfen. Man hört ein Klopfen an die Steintür. Der Pizzzalieferant ist freundlich und beschwingt. Anfangs ist der Troll noch grummelig, aber wenn er seine Pizza hat, ist er freundlich.</w:t>
       </w:r>
     </w:p>
     <w:p>
@@ -4564,11 +4310,12 @@
     </w:p>
     <w:p>
       <w:pPr>
-        <w:pStyle w:val="berschrift2"/>
+        <w:pStyle w:val="Heading2"/>
         <w:ind w:left="708"/>
       </w:pPr>
       <w:bookmarkStart w:id="40" w:name="_Toc64240375"/>
       <w:r>
+        <w:lastRenderedPageBreak/>
         <w:t>3.</w:t>
       </w:r>
       <w:r>
@@ -4601,7 +4348,7 @@
     </w:p>
     <w:p>
       <w:pPr>
-        <w:pStyle w:val="berschrift3"/>
+        <w:pStyle w:val="Heading3"/>
         <w:ind w:left="1416"/>
         <w:rPr>
           <w:sz w:val="22"/>
@@ -4660,6 +4407,9 @@
       <w:r>
         <w:t xml:space="preserve"> </w:t>
       </w:r>
+      <w:r>
+        <w:t>Schritte auf Marmor</w:t>
+      </w:r>
     </w:p>
     <w:p>
       <w:pPr>
@@ -4670,15 +4420,7 @@
         <w:t>Morast:</w:t>
       </w:r>
       <w:r>
-        <w:t xml:space="preserve"> Essen matschen. Zum einen Spagetti und zum anderen </w:t>
-      </w:r>
-      <w:proofErr w:type="spellStart"/>
-      <w:r>
-        <w:t>Wrapfüllung</w:t>
-      </w:r>
-      <w:proofErr w:type="spellEnd"/>
-      <w:r>
-        <w:t>. Die Sounds gemischt und etwas verlangsamt und die Tonhöhe tiefer gelegt.</w:t>
+        <w:t xml:space="preserve"> Essen matschen. Zum einen Spagetti und zum anderen Wrapfüllung. Die Sounds gemischt und etwas verlangsamt und die Tonhöhe tiefer gelegt.</w:t>
       </w:r>
     </w:p>
     <w:p>
@@ -4706,7 +4448,7 @@
     </w:p>
     <w:p>
       <w:pPr>
-        <w:pStyle w:val="berschrift3"/>
+        <w:pStyle w:val="Heading3"/>
         <w:ind w:left="1416"/>
         <w:rPr>
           <w:sz w:val="22"/>
@@ -4735,7 +4477,6 @@
         </w:rPr>
         <w:t xml:space="preserve">.2 </w:t>
       </w:r>
-      <w:proofErr w:type="spellStart"/>
       <w:r>
         <w:rPr>
           <w:sz w:val="22"/>
@@ -4744,21 +4485,24 @@
         <w:t>Mainmenü</w:t>
       </w:r>
       <w:bookmarkEnd w:id="42"/>
-      <w:proofErr w:type="spellEnd"/>
     </w:p>
     <w:p>
       <w:pPr>
         <w:spacing w:after="0"/>
         <w:ind w:left="1410"/>
       </w:pPr>
-      <w:proofErr w:type="spellStart"/>
-      <w:r>
-        <w:t>D</w:t>
-      </w:r>
-      <w:r>
-        <w:t>dddddddddddd</w:t>
-      </w:r>
-      <w:proofErr w:type="spellEnd"/>
+      <w:r>
+        <w:t>Start: der „Ting“ Geräusch vom Ofen</w:t>
+      </w:r>
+    </w:p>
+    <w:p>
+      <w:pPr>
+        <w:spacing w:after="0"/>
+        <w:ind w:left="1410"/>
+      </w:pPr>
+      <w:r>
+        <w:t>Alle anderen Buttons: normal Klick Geräusch Asset, Online gefunden.</w:t>
+      </w:r>
     </w:p>
     <w:p>
       <w:pPr>
@@ -4774,7 +4518,7 @@
     </w:p>
     <w:p>
       <w:pPr>
-        <w:pStyle w:val="berschrift3"/>
+        <w:pStyle w:val="Heading3"/>
         <w:ind w:left="1416"/>
         <w:rPr>
           <w:sz w:val="22"/>
@@ -4839,7 +4583,7 @@
     </w:p>
     <w:p>
       <w:pPr>
-        <w:pStyle w:val="berschrift1"/>
+        <w:pStyle w:val="Heading1"/>
         <w:rPr>
           <w:b/>
           <w:bCs/>
@@ -4867,7 +4611,7 @@
     </w:p>
     <w:p>
       <w:pPr>
-        <w:pStyle w:val="berschrift2"/>
+        <w:pStyle w:val="Heading2"/>
         <w:ind w:left="708"/>
       </w:pPr>
       <w:bookmarkStart w:id="45" w:name="_Toc64240380"/>
@@ -4886,7 +4630,7 @@
     </w:p>
     <w:p>
       <w:pPr>
-        <w:pStyle w:val="berschrift3"/>
+        <w:pStyle w:val="Heading3"/>
         <w:ind w:left="1416"/>
         <w:rPr>
           <w:sz w:val="22"/>
@@ -4916,23 +4660,15 @@
         <w:ind w:left="1416"/>
       </w:pPr>
       <w:r>
-        <w:t xml:space="preserve">Die </w:t>
-      </w:r>
-      <w:proofErr w:type="spellStart"/>
-      <w:r>
-        <w:t>Gameengine</w:t>
-      </w:r>
-      <w:proofErr w:type="spellEnd"/>
+        <w:t xml:space="preserve">Die Gameengine </w:t>
+      </w:r>
+      <w:r>
+        <w:t>ist</w:t>
+      </w:r>
       <w:r>
         <w:t xml:space="preserve"> </w:t>
       </w:r>
       <w:r>
-        <w:t>ist</w:t>
-      </w:r>
-      <w:r>
-        <w:t xml:space="preserve"> </w:t>
-      </w:r>
-      <w:r>
         <w:t xml:space="preserve">Unity </w:t>
       </w:r>
       <w:r>
@@ -4985,7 +4721,7 @@
     </w:p>
     <w:p>
       <w:pPr>
-        <w:pStyle w:val="berschrift3"/>
+        <w:pStyle w:val="Heading3"/>
         <w:ind w:left="1416"/>
         <w:rPr>
           <w:sz w:val="22"/>
@@ -5020,7 +4756,7 @@
     </w:p>
     <w:p>
       <w:pPr>
-        <w:pStyle w:val="berschrift3"/>
+        <w:pStyle w:val="Heading3"/>
         <w:ind w:left="708" w:firstLine="708"/>
         <w:rPr>
           <w:sz w:val="22"/>
@@ -5067,15 +4803,7 @@
       </w:pPr>
       <w:bookmarkStart w:id="51" w:name="_Toc25770491"/>
       <w:r>
-        <w:t xml:space="preserve">Shortcut für den Trailer und Timeline für die </w:t>
-      </w:r>
-      <w:proofErr w:type="spellStart"/>
-      <w:r>
-        <w:t>Cutszenen</w:t>
-      </w:r>
-      <w:proofErr w:type="spellEnd"/>
-      <w:r>
-        <w:t>.</w:t>
+        <w:t>Shortcut für den Trailer und Timeline für die Cutszenen.</w:t>
       </w:r>
     </w:p>
     <w:p>
@@ -5085,7 +4813,7 @@
     </w:p>
     <w:p>
       <w:pPr>
-        <w:pStyle w:val="berschrift2"/>
+        <w:pStyle w:val="Heading2"/>
         <w:ind w:firstLine="708"/>
       </w:pPr>
       <w:bookmarkStart w:id="52" w:name="_Toc64240384"/>
@@ -7555,7 +7283,7 @@
     <w:lsdException w:name="Unresolved Mention" w:semiHidden="1" w:unhideWhenUsed="1"/>
     <w:lsdException w:name="Smart Link" w:semiHidden="1" w:unhideWhenUsed="1"/>
   </w:latentStyles>
-  <w:style w:type="paragraph" w:default="1" w:styleId="Standard">
+  <w:style w:type="paragraph" w:default="1" w:styleId="Normal">
     <w:name w:val="Normal"/>
     <w:qFormat/>
     <w:rsid w:val="000E3599"/>
@@ -7563,11 +7291,11 @@
       <w:spacing w:line="240" w:lineRule="auto"/>
     </w:pPr>
   </w:style>
-  <w:style w:type="paragraph" w:styleId="berschrift1">
+  <w:style w:type="paragraph" w:styleId="Heading1">
     <w:name w:val="heading 1"/>
-    <w:basedOn w:val="Standard"/>
-    <w:next w:val="Standard"/>
-    <w:link w:val="berschrift1Zchn"/>
+    <w:basedOn w:val="Normal"/>
+    <w:next w:val="Normal"/>
+    <w:link w:val="Heading1Char"/>
     <w:uiPriority w:val="9"/>
     <w:qFormat/>
     <w:rsid w:val="00CF06C4"/>
@@ -7584,11 +7312,11 @@
       <w:u w:val="single"/>
     </w:rPr>
   </w:style>
-  <w:style w:type="paragraph" w:styleId="berschrift2">
+  <w:style w:type="paragraph" w:styleId="Heading2">
     <w:name w:val="heading 2"/>
-    <w:basedOn w:val="Standard"/>
-    <w:next w:val="Standard"/>
-    <w:link w:val="berschrift2Zchn"/>
+    <w:basedOn w:val="Normal"/>
+    <w:next w:val="Normal"/>
+    <w:link w:val="Heading2Char"/>
     <w:uiPriority w:val="9"/>
     <w:unhideWhenUsed/>
     <w:qFormat/>
@@ -7606,11 +7334,11 @@
       <w:u w:val="single"/>
     </w:rPr>
   </w:style>
-  <w:style w:type="paragraph" w:styleId="berschrift3">
+  <w:style w:type="paragraph" w:styleId="Heading3">
     <w:name w:val="heading 3"/>
-    <w:basedOn w:val="Standard"/>
-    <w:next w:val="Standard"/>
-    <w:link w:val="berschrift3Zchn"/>
+    <w:basedOn w:val="Normal"/>
+    <w:next w:val="Normal"/>
+    <w:link w:val="Heading3Char"/>
     <w:uiPriority w:val="9"/>
     <w:unhideWhenUsed/>
     <w:qFormat/>
@@ -7628,13 +7356,13 @@
       <w:u w:val="single"/>
     </w:rPr>
   </w:style>
-  <w:style w:type="character" w:default="1" w:styleId="Absatz-Standardschriftart">
+  <w:style w:type="character" w:default="1" w:styleId="DefaultParagraphFont">
     <w:name w:val="Default Paragraph Font"/>
     <w:uiPriority w:val="1"/>
     <w:semiHidden/>
     <w:unhideWhenUsed/>
   </w:style>
-  <w:style w:type="table" w:default="1" w:styleId="NormaleTabelle">
+  <w:style w:type="table" w:default="1" w:styleId="TableNormal">
     <w:name w:val="Normal Table"/>
     <w:uiPriority w:val="99"/>
     <w:semiHidden/>
@@ -7649,15 +7377,15 @@
       </w:tblCellMar>
     </w:tblPr>
   </w:style>
-  <w:style w:type="numbering" w:default="1" w:styleId="KeineListe">
+  <w:style w:type="numbering" w:default="1" w:styleId="NoList">
     <w:name w:val="No List"/>
     <w:uiPriority w:val="99"/>
     <w:semiHidden/>
     <w:unhideWhenUsed/>
   </w:style>
-  <w:style w:type="paragraph" w:styleId="Listenabsatz">
+  <w:style w:type="paragraph" w:styleId="ListParagraph">
     <w:name w:val="List Paragraph"/>
-    <w:basedOn w:val="Standard"/>
+    <w:basedOn w:val="Normal"/>
     <w:uiPriority w:val="34"/>
     <w:qFormat/>
     <w:rsid w:val="001B1F86"/>
@@ -7666,10 +7394,10 @@
       <w:contextualSpacing/>
     </w:pPr>
   </w:style>
-  <w:style w:type="character" w:customStyle="1" w:styleId="berschrift1Zchn">
-    <w:name w:val="Überschrift 1 Zchn"/>
-    <w:basedOn w:val="Absatz-Standardschriftart"/>
-    <w:link w:val="berschrift1"/>
+  <w:style w:type="character" w:customStyle="1" w:styleId="Heading1Char">
+    <w:name w:val="Heading 1 Char"/>
+    <w:basedOn w:val="DefaultParagraphFont"/>
+    <w:link w:val="Heading1"/>
     <w:uiPriority w:val="9"/>
     <w:rsid w:val="00CF06C4"/>
     <w:rPr>
@@ -7679,10 +7407,10 @@
       <w:u w:val="single"/>
     </w:rPr>
   </w:style>
-  <w:style w:type="paragraph" w:styleId="Inhaltsverzeichnisberschrift">
+  <w:style w:type="paragraph" w:styleId="TOCHeading">
     <w:name w:val="TOC Heading"/>
-    <w:basedOn w:val="berschrift1"/>
-    <w:next w:val="Standard"/>
+    <w:basedOn w:val="Heading1"/>
+    <w:next w:val="Normal"/>
     <w:uiPriority w:val="39"/>
     <w:unhideWhenUsed/>
     <w:qFormat/>
@@ -7694,10 +7422,10 @@
       <w:lang w:eastAsia="de-DE"/>
     </w:rPr>
   </w:style>
-  <w:style w:type="paragraph" w:styleId="Verzeichnis2">
+  <w:style w:type="paragraph" w:styleId="TOC2">
     <w:name w:val="toc 2"/>
-    <w:basedOn w:val="Standard"/>
-    <w:next w:val="Standard"/>
+    <w:basedOn w:val="Normal"/>
+    <w:next w:val="Normal"/>
     <w:autoRedefine/>
     <w:uiPriority w:val="39"/>
     <w:unhideWhenUsed/>
@@ -7711,10 +7439,10 @@
       <w:lang w:eastAsia="de-DE"/>
     </w:rPr>
   </w:style>
-  <w:style w:type="paragraph" w:styleId="Verzeichnis1">
+  <w:style w:type="paragraph" w:styleId="TOC1">
     <w:name w:val="toc 1"/>
-    <w:basedOn w:val="Standard"/>
-    <w:next w:val="Standard"/>
+    <w:basedOn w:val="Normal"/>
+    <w:next w:val="Normal"/>
     <w:autoRedefine/>
     <w:uiPriority w:val="39"/>
     <w:unhideWhenUsed/>
@@ -7727,10 +7455,10 @@
       <w:lang w:eastAsia="de-DE"/>
     </w:rPr>
   </w:style>
-  <w:style w:type="paragraph" w:styleId="Verzeichnis3">
+  <w:style w:type="paragraph" w:styleId="TOC3">
     <w:name w:val="toc 3"/>
-    <w:basedOn w:val="Standard"/>
-    <w:next w:val="Standard"/>
+    <w:basedOn w:val="Normal"/>
+    <w:next w:val="Normal"/>
     <w:autoRedefine/>
     <w:uiPriority w:val="39"/>
     <w:unhideWhenUsed/>
@@ -7746,7 +7474,7 @@
   </w:style>
   <w:style w:type="character" w:styleId="Hyperlink">
     <w:name w:val="Hyperlink"/>
-    <w:basedOn w:val="Absatz-Standardschriftart"/>
+    <w:basedOn w:val="DefaultParagraphFont"/>
     <w:uiPriority w:val="99"/>
     <w:unhideWhenUsed/>
     <w:rsid w:val="00C6184D"/>
@@ -7755,9 +7483,9 @@
       <w:u w:val="single"/>
     </w:rPr>
   </w:style>
-  <w:style w:type="character" w:styleId="NichtaufgelsteErwhnung">
+  <w:style w:type="character" w:styleId="UnresolvedMention">
     <w:name w:val="Unresolved Mention"/>
-    <w:basedOn w:val="Absatz-Standardschriftart"/>
+    <w:basedOn w:val="DefaultParagraphFont"/>
     <w:uiPriority w:val="99"/>
     <w:semiHidden/>
     <w:unhideWhenUsed/>
@@ -7767,10 +7495,10 @@
       <w:shd w:val="clear" w:color="auto" w:fill="E1DFDD"/>
     </w:rPr>
   </w:style>
-  <w:style w:type="character" w:customStyle="1" w:styleId="berschrift2Zchn">
-    <w:name w:val="Überschrift 2 Zchn"/>
-    <w:basedOn w:val="Absatz-Standardschriftart"/>
-    <w:link w:val="berschrift2"/>
+  <w:style w:type="character" w:customStyle="1" w:styleId="Heading2Char">
+    <w:name w:val="Heading 2 Char"/>
+    <w:basedOn w:val="DefaultParagraphFont"/>
+    <w:link w:val="Heading2"/>
     <w:uiPriority w:val="9"/>
     <w:rsid w:val="00CF06C4"/>
     <w:rPr>
@@ -7780,10 +7508,10 @@
       <w:u w:val="single"/>
     </w:rPr>
   </w:style>
-  <w:style w:type="character" w:customStyle="1" w:styleId="berschrift3Zchn">
-    <w:name w:val="Überschrift 3 Zchn"/>
-    <w:basedOn w:val="Absatz-Standardschriftart"/>
-    <w:link w:val="berschrift3"/>
+  <w:style w:type="character" w:customStyle="1" w:styleId="Heading3Char">
+    <w:name w:val="Heading 3 Char"/>
+    <w:basedOn w:val="DefaultParagraphFont"/>
+    <w:link w:val="Heading3"/>
     <w:uiPriority w:val="9"/>
     <w:rsid w:val="00CF06C4"/>
     <w:rPr>
@@ -7793,9 +7521,9 @@
       <w:u w:val="single"/>
     </w:rPr>
   </w:style>
-  <w:style w:type="table" w:styleId="Tabellenraster">
+  <w:style w:type="table" w:styleId="TableGrid">
     <w:name w:val="Table Grid"/>
-    <w:basedOn w:val="NormaleTabelle"/>
+    <w:basedOn w:val="TableNormal"/>
     <w:uiPriority w:val="39"/>
     <w:rsid w:val="000E3599"/>
     <w:pPr>

</xml_diff>

<commit_message>
Game Design Dokument SFX erweitert
</commit_message>
<xml_diff>
--- a/Game Design Document.docx
+++ b/Game Design Document.docx
@@ -18,8 +18,18 @@
           <w:szCs w:val="32"/>
           <w:u w:val="single"/>
         </w:rPr>
-        <w:t>Game Design Document</w:t>
-      </w:r>
+        <w:t xml:space="preserve">Game Design </w:t>
+      </w:r>
+      <w:proofErr w:type="spellStart"/>
+      <w:r>
+        <w:rPr>
+          <w:sz w:val="32"/>
+          <w:szCs w:val="32"/>
+          <w:u w:val="single"/>
+        </w:rPr>
+        <w:t>Document</w:t>
+      </w:r>
+      <w:proofErr w:type="spellEnd"/>
     </w:p>
     <w:p>
       <w:pPr>
@@ -3045,8 +3055,13 @@
       <w:r>
         <w:t xml:space="preserve"> </w:t>
       </w:r>
-      <w:r>
-        <w:t>Jump’n’Run in dem man einem hungrigen Troll seine bestellte Pizza bringen muss indem man sich durch u.a. den verzauberten Wald auf den Weg zu ihm macht.</w:t>
+      <w:proofErr w:type="spellStart"/>
+      <w:r>
+        <w:t>Jump’n’Run</w:t>
+      </w:r>
+      <w:proofErr w:type="spellEnd"/>
+      <w:r>
+        <w:t xml:space="preserve"> in dem man einem hungrigen Troll seine bestellte Pizza bringen muss indem man sich durch u.a. den verzauberten Wald auf den Weg zu ihm macht.</w:t>
       </w:r>
     </w:p>
     <w:p>
@@ -3107,11 +3122,24 @@
         <w:spacing w:after="0"/>
         <w:ind w:left="708"/>
       </w:pPr>
-      <w:r>
-        <w:t>Theobert der Troll hat Hunger und</w:t>
-      </w:r>
-      <w:r>
-        <w:t xml:space="preserve"> bestellt Pizza in seinem Lieblingsrestaurant PizzaTown. Hier beginnt die Reise unseres Pizzalieferanten Peters, der sich durch den verzauberten Wald, vorbei am Sumpf der Verderbnis und durch die klirrende Kristallhöhle kämpfen muss. </w:t>
+      <w:proofErr w:type="spellStart"/>
+      <w:r>
+        <w:t>Theobert</w:t>
+      </w:r>
+      <w:proofErr w:type="spellEnd"/>
+      <w:r>
+        <w:t xml:space="preserve"> der Troll hat Hunger und</w:t>
+      </w:r>
+      <w:r>
+        <w:t xml:space="preserve"> bestellt Pizza in seinem Lieblingsrestaurant </w:t>
+      </w:r>
+      <w:proofErr w:type="spellStart"/>
+      <w:r>
+        <w:t>PizzaTown</w:t>
+      </w:r>
+      <w:proofErr w:type="spellEnd"/>
+      <w:r>
+        <w:t xml:space="preserve">. Hier beginnt die Reise unseres Pizzalieferanten Peters, der sich durch den verzauberten Wald, vorbei am Sumpf der Verderbnis und durch die klirrende Kristallhöhle kämpfen muss. </w:t>
       </w:r>
     </w:p>
     <w:p>
@@ -3120,7 +3148,15 @@
         <w:ind w:left="708"/>
       </w:pPr>
       <w:r>
-        <w:t>Ob unser Theobert seine Pizza heil und unversehrt bekommt?</w:t>
+        <w:t xml:space="preserve">Ob unser </w:t>
+      </w:r>
+      <w:proofErr w:type="spellStart"/>
+      <w:r>
+        <w:t>Theobert</w:t>
+      </w:r>
+      <w:proofErr w:type="spellEnd"/>
+      <w:r>
+        <w:t xml:space="preserve"> seine Pizza heil und unversehrt bekommt?</w:t>
       </w:r>
     </w:p>
     <w:p>
@@ -3158,7 +3194,49 @@
         <w:rPr>
           <w:color w:val="000000" w:themeColor="text1"/>
         </w:rPr>
-        <w:t>Man startet mit der Startcutszene, in welcher Theobert seine Pizza bestellt. Danach kommt man in das erste Level: den verzauberten Wald. Durch diesen muss man sich kämpfen. Sollte man herunterfallen startet man wieder am Anfang des Levels. Hat man das Ende des Levels erreicht so gelangt man in das nächste. Genau dieses Prinzip gilt auch für Level 2, das Sumpflevel, und Level 3, die Kristallhöhle. Am Ende der Kristallhöhle geht man dann eine Leiter hinauf direkt vor die Tür von Theobert und liefert die Pizza ab.</w:t>
+        <w:t xml:space="preserve">Man startet mit der </w:t>
+      </w:r>
+      <w:proofErr w:type="spellStart"/>
+      <w:r>
+        <w:rPr>
+          <w:color w:val="000000" w:themeColor="text1"/>
+        </w:rPr>
+        <w:t>Startcutszene</w:t>
+      </w:r>
+      <w:proofErr w:type="spellEnd"/>
+      <w:r>
+        <w:rPr>
+          <w:color w:val="000000" w:themeColor="text1"/>
+        </w:rPr>
+        <w:t xml:space="preserve">, in welcher </w:t>
+      </w:r>
+      <w:proofErr w:type="spellStart"/>
+      <w:r>
+        <w:rPr>
+          <w:color w:val="000000" w:themeColor="text1"/>
+        </w:rPr>
+        <w:t>Theobert</w:t>
+      </w:r>
+      <w:proofErr w:type="spellEnd"/>
+      <w:r>
+        <w:rPr>
+          <w:color w:val="000000" w:themeColor="text1"/>
+        </w:rPr>
+        <w:t xml:space="preserve"> seine Pizza bestellt. Danach kommt man in das erste Level: den verzauberten Wald. Durch diesen muss man sich kämpfen. Sollte man herunterfallen startet man wieder am Anfang des Levels. Hat man das Ende des Levels erreicht so gelangt man in das nächste. Genau dieses Prinzip gilt auch für Level 2, das Sumpflevel, und Level 3, die Kristallhöhle. Am Ende der Kristallhöhle geht man dann eine Leiter hinauf direkt vor die Tür von </w:t>
+      </w:r>
+      <w:proofErr w:type="spellStart"/>
+      <w:r>
+        <w:rPr>
+          <w:color w:val="000000" w:themeColor="text1"/>
+        </w:rPr>
+        <w:t>Theobert</w:t>
+      </w:r>
+      <w:proofErr w:type="spellEnd"/>
+      <w:r>
+        <w:rPr>
+          <w:color w:val="000000" w:themeColor="text1"/>
+        </w:rPr>
+        <w:t xml:space="preserve"> und liefert die Pizza ab.</w:t>
       </w:r>
     </w:p>
     <w:p>
@@ -3210,7 +3288,23 @@
         <w:t xml:space="preserve">menü zu kommen muss man </w:t>
       </w:r>
       <w:r>
-        <w:t>‚Esc‘ drücken oder mit der Maus auf den Pausebutton.</w:t>
+        <w:t>‚</w:t>
+      </w:r>
+      <w:proofErr w:type="spellStart"/>
+      <w:r>
+        <w:t>Esc</w:t>
+      </w:r>
+      <w:proofErr w:type="spellEnd"/>
+      <w:r>
+        <w:t xml:space="preserve">‘ drücken oder mit der Maus auf den </w:t>
+      </w:r>
+      <w:proofErr w:type="spellStart"/>
+      <w:r>
+        <w:t>Pausebutton</w:t>
+      </w:r>
+      <w:proofErr w:type="spellEnd"/>
+      <w:r>
+        <w:t>.</w:t>
       </w:r>
     </w:p>
     <w:p>
@@ -3278,10 +3372,58 @@
         <w:ind w:left="1416"/>
       </w:pPr>
       <w:r>
-        <w:t xml:space="preserve">Lautstärke für Musik und SFX einzeln anpassen kann. Zudem erreicht man über das Fragezeichen ein „How to play“. </w:t>
-      </w:r>
-      <w:r>
-        <w:t>Auch gibt es einen Exitbutton und einen Button mit dem man zu den Credits gelang.</w:t>
+        <w:t>Lautstärke für Musik und SFX einzeln anpassen kann. Zudem erreicht man über das Fragezeichen ein „</w:t>
+      </w:r>
+      <w:proofErr w:type="spellStart"/>
+      <w:r>
+        <w:t>How</w:t>
+      </w:r>
+      <w:proofErr w:type="spellEnd"/>
+      <w:r>
+        <w:t xml:space="preserve"> </w:t>
+      </w:r>
+      <w:proofErr w:type="spellStart"/>
+      <w:r>
+        <w:t>to</w:t>
+      </w:r>
+      <w:proofErr w:type="spellEnd"/>
+      <w:r>
+        <w:t xml:space="preserve"> </w:t>
+      </w:r>
+      <w:proofErr w:type="spellStart"/>
+      <w:r>
+        <w:t>play</w:t>
+      </w:r>
+      <w:proofErr w:type="spellEnd"/>
+      <w:r>
+        <w:t xml:space="preserve">“. </w:t>
+      </w:r>
+      <w:r>
+        <w:t xml:space="preserve">Auch gibt es einen </w:t>
+      </w:r>
+      <w:proofErr w:type="spellStart"/>
+      <w:r>
+        <w:t>Exitbutton</w:t>
+      </w:r>
+      <w:proofErr w:type="spellEnd"/>
+      <w:r>
+        <w:t xml:space="preserve"> und einen </w:t>
+      </w:r>
+      <w:proofErr w:type="gramStart"/>
+      <w:r>
+        <w:t>Button</w:t>
+      </w:r>
+      <w:proofErr w:type="gramEnd"/>
+      <w:r>
+        <w:t xml:space="preserve"> mit dem man zu den </w:t>
+      </w:r>
+      <w:proofErr w:type="spellStart"/>
+      <w:r>
+        <w:t>Credits</w:t>
+      </w:r>
+      <w:proofErr w:type="spellEnd"/>
+      <w:r>
+        <w:t xml:space="preserve"> gelang.</w:t>
       </w:r>
     </w:p>
     <w:p>
@@ -3320,7 +3462,55 @@
         <w:ind w:left="1410"/>
       </w:pPr>
       <w:r>
-        <w:t>Ähnlich wie das Settingmenü. Es gibt Regler für Musik und SFX Sounds und Zugriff zu dem „How to play“. Außerdem gibt es einen Homebutton mit welchen man wieder zum Mainmenü zurück gelangt. Mit ‚Esc‘ oder dem Pfeilbutton gelangt man zurück ins Spiel.</w:t>
+        <w:t xml:space="preserve">Ähnlich wie das </w:t>
+      </w:r>
+      <w:proofErr w:type="spellStart"/>
+      <w:r>
+        <w:t>Settingmenü</w:t>
+      </w:r>
+      <w:proofErr w:type="spellEnd"/>
+      <w:r>
+        <w:t>. Es gibt Regler für Musik und SFX Sounds und Zugriff zu dem „</w:t>
+      </w:r>
+      <w:proofErr w:type="spellStart"/>
+      <w:r>
+        <w:t>How</w:t>
+      </w:r>
+      <w:proofErr w:type="spellEnd"/>
+      <w:r>
+        <w:t xml:space="preserve"> </w:t>
+      </w:r>
+      <w:proofErr w:type="spellStart"/>
+      <w:r>
+        <w:t>to</w:t>
+      </w:r>
+      <w:proofErr w:type="spellEnd"/>
+      <w:r>
+        <w:t xml:space="preserve"> </w:t>
+      </w:r>
+      <w:proofErr w:type="spellStart"/>
+      <w:r>
+        <w:t>play</w:t>
+      </w:r>
+      <w:proofErr w:type="spellEnd"/>
+      <w:r>
+        <w:t xml:space="preserve">“. Außerdem gibt es einen Homebutton mit welchen man wieder zum </w:t>
+      </w:r>
+      <w:proofErr w:type="spellStart"/>
+      <w:r>
+        <w:t>Mainmenü</w:t>
+      </w:r>
+      <w:proofErr w:type="spellEnd"/>
+      <w:r>
+        <w:t xml:space="preserve"> zurück gelangt. Mit ‚</w:t>
+      </w:r>
+      <w:proofErr w:type="spellStart"/>
+      <w:r>
+        <w:t>Esc</w:t>
+      </w:r>
+      <w:proofErr w:type="spellEnd"/>
+      <w:r>
+        <w:t>‘ oder dem Pfeilbutton gelangt man zurück ins Spiel.</w:t>
       </w:r>
     </w:p>
     <w:p>
@@ -3491,7 +3681,15 @@
         <w:ind w:left="1413"/>
       </w:pPr>
       <w:r>
-        <w:t>Ein simpler 2D Charakterkontroller mit Kräften an der Rigidbody als</w:t>
+        <w:t xml:space="preserve">Ein simpler 2D Charakterkontroller mit Kräften an der </w:t>
+      </w:r>
+      <w:proofErr w:type="spellStart"/>
+      <w:r>
+        <w:t>Rigidbody</w:t>
+      </w:r>
+      <w:proofErr w:type="spellEnd"/>
+      <w:r>
+        <w:t xml:space="preserve"> als</w:t>
       </w:r>
       <w:r>
         <w:tab/>
@@ -3564,7 +3762,15 @@
       </w:r>
       <w:r>
         <w:tab/>
-        <w:t>umdreht und zurückfliegt. Ähnlich funktioniert die Plattform, die sich nach oben und unten bewegt mit dem Unterschied, dass sie an der y-Achse sich bewegt. Die verschwindende Plattform ist an ein Gameobject gebunden, dass alle Kinder-Objekte nach einer gewissen Zeitspanne deaktiviert und reaktiviert.</w:t>
+        <w:t xml:space="preserve">umdreht und zurückfliegt. Ähnlich funktioniert die Plattform, die sich nach oben und unten bewegt mit dem Unterschied, dass sie an der y-Achse sich bewegt. Die verschwindende Plattform ist an ein </w:t>
+      </w:r>
+      <w:proofErr w:type="spellStart"/>
+      <w:r>
+        <w:t>Gameobject</w:t>
+      </w:r>
+      <w:proofErr w:type="spellEnd"/>
+      <w:r>
+        <w:t xml:space="preserve"> gebunden, dass alle Kinder-Objekte nach einer gewissen Zeitspanne deaktiviert und reaktiviert.</w:t>
       </w:r>
     </w:p>
     <w:p>
@@ -3625,11 +3831,27 @@
         <w:ind w:left="1410"/>
       </w:pPr>
       <w:r>
-        <w:t>Die Hintergründe der Levels bewegen sich mithilfe von Parallax mit dem Charakter</w:t>
+        <w:t xml:space="preserve">Die Hintergründe der Levels bewegen sich mithilfe von </w:t>
+      </w:r>
+      <w:proofErr w:type="spellStart"/>
+      <w:r>
+        <w:t>Parallax</w:t>
+      </w:r>
+      <w:proofErr w:type="spellEnd"/>
+      <w:r>
+        <w:t xml:space="preserve"> mit dem Charakter</w:t>
       </w:r>
       <w:r>
         <w:br/>
-        <w:t>mit, aber mit einer geringeren Geschwindigkeit, um eine Art Tiefe im Level zu erzeugen. Dabei ist der Hintergrund in 4 Teile aufgeteilt damit, wenn der Spieler weiter durch das Level läuft, die hinteren Teile nach vorne aufrücken können um so eine Art unendlich langen Hintergrund zu simulieren.</w:t>
+        <w:t xml:space="preserve">mit, aber mit einer geringeren Geschwindigkeit, um eine Art Tiefe im Level zu erzeugen. Dabei ist der Hintergrund in 4 Teile aufgeteilt damit, wenn der Spieler weiter durch das Level läuft, die hinteren Teile nach vorne aufrücken </w:t>
+      </w:r>
+      <w:proofErr w:type="gramStart"/>
+      <w:r>
+        <w:t>können</w:t>
+      </w:r>
+      <w:proofErr w:type="gramEnd"/>
+      <w:r>
+        <w:t xml:space="preserve"> um so eine Art unendlich langen Hintergrund zu simulieren.</w:t>
       </w:r>
     </w:p>
     <w:p>
@@ -3710,9 +3932,18 @@
           <w:sz w:val="22"/>
           <w:szCs w:val="22"/>
         </w:rPr>
-        <w:t>3.1.1 Mainmenü</w:t>
+        <w:t xml:space="preserve">3.1.1 </w:t>
+      </w:r>
+      <w:proofErr w:type="spellStart"/>
+      <w:r>
+        <w:rPr>
+          <w:sz w:val="22"/>
+          <w:szCs w:val="22"/>
+        </w:rPr>
+        <w:t>Mainmenü</w:t>
       </w:r>
       <w:bookmarkEnd w:id="19"/>
+      <w:proofErr w:type="spellEnd"/>
     </w:p>
     <w:p>
       <w:pPr>
@@ -3859,7 +4090,23 @@
         <w:ind w:left="705"/>
       </w:pPr>
       <w:r>
-        <w:t>Die Artassets wurden so ausgewählt, dass sie cartoonisch wirken und dem Image einer zauberhaften Welt entsprechen.</w:t>
+        <w:t xml:space="preserve">Die </w:t>
+      </w:r>
+      <w:proofErr w:type="spellStart"/>
+      <w:r>
+        <w:t>Artassets</w:t>
+      </w:r>
+      <w:proofErr w:type="spellEnd"/>
+      <w:r>
+        <w:t xml:space="preserve"> wurden so ausgewählt, dass sie </w:t>
+      </w:r>
+      <w:proofErr w:type="spellStart"/>
+      <w:r>
+        <w:t>cartoonisch</w:t>
+      </w:r>
+      <w:proofErr w:type="spellEnd"/>
+      <w:r>
+        <w:t xml:space="preserve"> wirken und dem Image einer zauberhaften Welt entsprechen.</w:t>
       </w:r>
     </w:p>
     <w:p>
@@ -4016,6 +4263,7 @@
         <w:t xml:space="preserve">3.4.1 </w:t>
       </w:r>
       <w:bookmarkEnd w:id="30"/>
+      <w:proofErr w:type="spellStart"/>
       <w:r>
         <w:rPr>
           <w:sz w:val="22"/>
@@ -4024,6 +4272,7 @@
         <w:t>Mainmenü</w:t>
       </w:r>
       <w:bookmarkEnd w:id="31"/>
+      <w:proofErr w:type="spellEnd"/>
     </w:p>
     <w:p>
       <w:pPr>
@@ -4036,7 +4285,15 @@
         <w:t xml:space="preserve">Die Musik soll </w:t>
       </w:r>
       <w:r>
-        <w:t>die italienische Pizza „Vibe“ haben und fröhlich sein.</w:t>
+        <w:t>die italienische Pizza „</w:t>
+      </w:r>
+      <w:proofErr w:type="spellStart"/>
+      <w:r>
+        <w:t>Vibe</w:t>
+      </w:r>
+      <w:proofErr w:type="spellEnd"/>
+      <w:r>
+        <w:t>“ haben und fröhlich sein.</w:t>
       </w:r>
       <w:r>
         <w:t xml:space="preserve"> Die Töne sind </w:t>
@@ -4048,7 +4305,15 @@
         <w:t xml:space="preserve"> und der Takt ist schnell, was </w:t>
       </w:r>
       <w:r>
-        <w:t>die Natur vom Jump’n Run Spiele definiert.</w:t>
+        <w:t xml:space="preserve">die Natur vom </w:t>
+      </w:r>
+      <w:proofErr w:type="spellStart"/>
+      <w:r>
+        <w:t>Jump’n</w:t>
+      </w:r>
+      <w:proofErr w:type="spellEnd"/>
+      <w:r>
+        <w:t xml:space="preserve"> Run Spiele definiert.</w:t>
       </w:r>
       <w:r>
         <w:t xml:space="preserve"> </w:t>
@@ -4257,8 +4522,13 @@
       <w:r>
         <w:t xml:space="preserve">Man hört ein Telefon klingeln. </w:t>
       </w:r>
-      <w:r>
-        <w:t xml:space="preserve">Theobert der Troll </w:t>
+      <w:proofErr w:type="spellStart"/>
+      <w:r>
+        <w:t>Theobert</w:t>
+      </w:r>
+      <w:proofErr w:type="spellEnd"/>
+      <w:r>
+        <w:t xml:space="preserve"> der Troll </w:t>
       </w:r>
       <w:r>
         <w:t>hat</w:t>
@@ -4300,7 +4570,23 @@
         <w:ind w:left="1410"/>
       </w:pPr>
       <w:r>
-        <w:t>Während der gesamten Szene hört man im Hintergrund Wasser tropfen. Man hört ein Klopfen an die Steintür. Der Pizzzalieferant ist freundlich und beschwingt. Anfangs ist der Troll noch grummelig, aber wenn er seine Pizza hat, ist er freundlich.</w:t>
+        <w:t xml:space="preserve">Während der gesamten Szene hört man im Hintergrund Wasser tropfen. Man hört ein Klopfen an die </w:t>
+      </w:r>
+      <w:proofErr w:type="spellStart"/>
+      <w:r>
+        <w:t>Steintür</w:t>
+      </w:r>
+      <w:proofErr w:type="spellEnd"/>
+      <w:r>
+        <w:t xml:space="preserve">. Der </w:t>
+      </w:r>
+      <w:proofErr w:type="spellStart"/>
+      <w:r>
+        <w:t>Pizzzalieferant</w:t>
+      </w:r>
+      <w:proofErr w:type="spellEnd"/>
+      <w:r>
+        <w:t xml:space="preserve"> ist freundlich und beschwingt. Anfangs ist der Troll noch grummelig, aber wenn er seine Pizza hat, ist er freundlich.</w:t>
       </w:r>
     </w:p>
     <w:p>
@@ -4420,7 +4706,15 @@
         <w:t>Morast:</w:t>
       </w:r>
       <w:r>
-        <w:t xml:space="preserve"> Essen matschen. Zum einen Spagetti und zum anderen Wrapfüllung. Die Sounds gemischt und etwas verlangsamt und die Tonhöhe tiefer gelegt.</w:t>
+        <w:t xml:space="preserve"> Essen matschen. Zum einen Spagetti und zum anderen </w:t>
+      </w:r>
+      <w:proofErr w:type="spellStart"/>
+      <w:r>
+        <w:t>Wrapfüllung</w:t>
+      </w:r>
+      <w:proofErr w:type="spellEnd"/>
+      <w:r>
+        <w:t>. Die Sounds gemischt und etwas verlangsamt und die Tonhöhe tiefer gelegt.</w:t>
       </w:r>
     </w:p>
     <w:p>
@@ -4444,6 +4738,21 @@
     <w:p>
       <w:pPr>
         <w:spacing w:after="0"/>
+        <w:ind w:left="1410"/>
+      </w:pPr>
+    </w:p>
+    <w:p>
+      <w:pPr>
+        <w:spacing w:after="0"/>
+        <w:ind w:left="1410"/>
+      </w:pPr>
+      <w:r>
+        <w:t>Durch 2D-Raycasts und entsprechende Tags wird der Untergrund, auf dem der Spieler sich befindet, ermittelt und die jeweiligen Sounds ausgewählt. Die Sounddateien sind auf dem Charakter in Arrays gespeichert und es wird zufällig einer der Sounds ausgewählt, wobei niemals zweimal der gleiche Sound abgespielt wird. Durch Animation-Events in der Animation wird der Schrittsound ausgelöst.</w:t>
+      </w:r>
+    </w:p>
+    <w:p>
+      <w:pPr>
+        <w:spacing w:after="0"/>
       </w:pPr>
     </w:p>
     <w:p>
@@ -4477,6 +4786,7 @@
         </w:rPr>
         <w:t xml:space="preserve">.2 </w:t>
       </w:r>
+      <w:proofErr w:type="spellStart"/>
       <w:r>
         <w:rPr>
           <w:sz w:val="22"/>
@@ -4485,6 +4795,7 @@
         <w:t>Mainmenü</w:t>
       </w:r>
       <w:bookmarkEnd w:id="42"/>
+      <w:proofErr w:type="spellEnd"/>
     </w:p>
     <w:p>
       <w:pPr>
@@ -4502,6 +4813,37 @@
       </w:pPr>
       <w:r>
         <w:t>Alle anderen Buttons: normal Klick Geräusch Asset, Online gefunden.</w:t>
+      </w:r>
+    </w:p>
+    <w:p>
+      <w:pPr>
+        <w:spacing w:after="0"/>
+        <w:ind w:left="1410"/>
+      </w:pPr>
+    </w:p>
+    <w:p>
+      <w:pPr>
+        <w:spacing w:after="0"/>
+        <w:ind w:left="1410"/>
+      </w:pPr>
+      <w:r>
+        <w:t xml:space="preserve">Alle Buttons spielen einen Sound ab sobald der Spieler draufklickt. </w:t>
+      </w:r>
+      <w:r>
+        <w:t xml:space="preserve">Durch das </w:t>
+      </w:r>
+      <w:proofErr w:type="spellStart"/>
+      <w:proofErr w:type="gramStart"/>
+      <w:r>
+        <w:t>OnClick</w:t>
+      </w:r>
+      <w:proofErr w:type="spellEnd"/>
+      <w:r>
+        <w:t>(</w:t>
+      </w:r>
+      <w:proofErr w:type="gramEnd"/>
+      <w:r>
+        <w:t>) Event wird die Audiodatei aufgerufen und abgespielt.</w:t>
       </w:r>
     </w:p>
     <w:p>
@@ -4578,7 +4920,43 @@
         <w:ind w:left="1410"/>
       </w:pPr>
       <w:r>
-        <w:t>Leiter am Ende des Höhlenlevel: hochgehen auf einer Holtreppe</w:t>
+        <w:t>Leiter am Ende des Höhlenlevel: hochgehen auf einer Hol</w:t>
+      </w:r>
+      <w:r>
+        <w:t>z</w:t>
+      </w:r>
+      <w:r>
+        <w:t>treppe</w:t>
+      </w:r>
+    </w:p>
+    <w:p>
+      <w:pPr>
+        <w:spacing w:after="0"/>
+        <w:ind w:left="1410"/>
+      </w:pPr>
+      <w:r>
+        <w:t>Mosquito: Flattern eines Ventilators</w:t>
+      </w:r>
+      <w:r>
+        <w:t>, verzerrt</w:t>
+      </w:r>
+    </w:p>
+    <w:p>
+      <w:pPr>
+        <w:spacing w:after="0"/>
+        <w:ind w:left="1410"/>
+      </w:pPr>
+    </w:p>
+    <w:p>
+      <w:pPr>
+        <w:spacing w:after="0"/>
+        <w:ind w:left="1410"/>
+      </w:pPr>
+      <w:r>
+        <w:t xml:space="preserve">Ambiance-Sounds sind entweder im </w:t>
+      </w:r>
+      <w:r>
+        <w:t xml:space="preserve">Hintergrund eines Levels in unterschiedlichen Intervallen zu hören oder an Objekten gebunden. Sind sie an Objekten gebunden, wie z.B. einer Mosquito, dann sind sie zu hören, wenn der Spieler sich in der Nähe befindet oder falls der Spieler mit besagtem Objekt interagiert. </w:t>
       </w:r>
     </w:p>
     <w:p>
@@ -4660,7 +5038,15 @@
         <w:ind w:left="1416"/>
       </w:pPr>
       <w:r>
-        <w:t xml:space="preserve">Die Gameengine </w:t>
+        <w:t xml:space="preserve">Die </w:t>
+      </w:r>
+      <w:proofErr w:type="spellStart"/>
+      <w:r>
+        <w:t>Gameengine</w:t>
+      </w:r>
+      <w:proofErr w:type="spellEnd"/>
+      <w:r>
+        <w:t xml:space="preserve"> </w:t>
       </w:r>
       <w:r>
         <w:t>ist</w:t>
@@ -4770,6 +5156,7 @@
           <w:sz w:val="22"/>
           <w:szCs w:val="22"/>
         </w:rPr>
+        <w:lastRenderedPageBreak/>
         <w:t>4.</w:t>
       </w:r>
       <w:r>
@@ -4802,11 +5189,35 @@
         <w:ind w:left="1416"/>
       </w:pPr>
       <w:bookmarkStart w:id="51" w:name="_Toc25770491"/>
-      <w:r>
-        <w:t>DaVinci Resolve</w:t>
-      </w:r>
-      <w:r>
-        <w:t xml:space="preserve"> für den Trailer und Timeline für die Cutszenen.</w:t>
+      <w:proofErr w:type="spellStart"/>
+      <w:r>
+        <w:t>DaVinci</w:t>
+      </w:r>
+      <w:proofErr w:type="spellEnd"/>
+      <w:r>
+        <w:t xml:space="preserve"> </w:t>
+      </w:r>
+      <w:proofErr w:type="spellStart"/>
+      <w:r>
+        <w:t>Resolve</w:t>
+      </w:r>
+      <w:proofErr w:type="spellEnd"/>
+      <w:r>
+        <w:t xml:space="preserve"> für den Trailer und </w:t>
+      </w:r>
+      <w:r>
+        <w:t xml:space="preserve">Unity </w:t>
+      </w:r>
+      <w:r>
+        <w:t xml:space="preserve">Timeline für die </w:t>
+      </w:r>
+      <w:proofErr w:type="spellStart"/>
+      <w:r>
+        <w:t>Cutszenen</w:t>
+      </w:r>
+      <w:proofErr w:type="spellEnd"/>
+      <w:r>
+        <w:t>.</w:t>
       </w:r>
     </w:p>
     <w:p>

</xml_diff>